<commit_message>
Corrige errores en el enunciado de la práctica 1
</commit_message>
<xml_diff>
--- a/PRÁCTICAS/P1/enunciado/DIW 24-25. Práctica 1.docx
+++ b/PRÁCTICAS/P1/enunciado/DIW 24-25. Práctica 1.docx
@@ -322,135 +322,174 @@
           <w:i/>
           <w:iCs/>
         </w:rPr>
-        <w:t>responsive design</w:t>
-      </w:r>
-      <w:r>
-        <w:t xml:space="preserve"> y </w:t>
-      </w:r>
+        <w:t xml:space="preserve">responsive </w:t>
+      </w:r>
+      <w:proofErr w:type="spellStart"/>
       <w:r>
         <w:rPr>
           <w:i/>
           <w:iCs/>
         </w:rPr>
-        <w:t>mobile first</w:t>
-      </w:r>
-      <w:r>
-        <w:t>.</w:t>
-      </w:r>
-    </w:p>
-    <w:p>
-      <w:pPr>
-        <w:pStyle w:val="Lista2"/>
-      </w:pPr>
-      <w:r>
-        <w:t>Debe u</w:t>
-      </w:r>
-      <w:r>
-        <w:t>tiliza</w:t>
-      </w:r>
-      <w:r>
-        <w:t>r</w:t>
-      </w:r>
-      <w:r>
-        <w:t xml:space="preserve"> un layout en columnas a partir del fichero </w:t>
-      </w:r>
+        <w:t>design</w:t>
+      </w:r>
+      <w:proofErr w:type="spellEnd"/>
+      <w:r>
+        <w:t xml:space="preserve"> y </w:t>
+      </w:r>
+      <w:proofErr w:type="spellStart"/>
       <w:r>
         <w:rPr>
           <w:i/>
           <w:iCs/>
         </w:rPr>
-        <w:t>columnas.css</w:t>
-      </w:r>
-      <w:r>
-        <w:t>.</w:t>
-      </w:r>
-    </w:p>
-    <w:p>
-      <w:pPr>
-        <w:pStyle w:val="Lista2"/>
-      </w:pPr>
-      <w:r>
-        <w:t xml:space="preserve">Debe contener </w:t>
-      </w:r>
-      <w:r>
-        <w:t xml:space="preserve">las </w:t>
-      </w:r>
-      <w:r>
-        <w:t xml:space="preserve">etiquetas semánticas </w:t>
-      </w:r>
-      <w:r>
-        <w:t xml:space="preserve">que creas conveniente </w:t>
-      </w:r>
-      <w:r>
-        <w:t xml:space="preserve">donde sean necesarias: </w:t>
-      </w:r>
+        <w:t>mobile</w:t>
+      </w:r>
+      <w:proofErr w:type="spellEnd"/>
       <w:r>
         <w:rPr>
           <w:i/>
           <w:iCs/>
         </w:rPr>
-        <w:t>header</w:t>
-      </w:r>
-      <w:r>
-        <w:t xml:space="preserve">, </w:t>
-      </w:r>
+        <w:t xml:space="preserve"> </w:t>
+      </w:r>
+      <w:proofErr w:type="spellStart"/>
       <w:r>
         <w:rPr>
           <w:i/>
           <w:iCs/>
         </w:rPr>
-        <w:t>nav</w:t>
-      </w:r>
-      <w:r>
-        <w:t xml:space="preserve">, </w:t>
+        <w:t>first</w:t>
+      </w:r>
+      <w:proofErr w:type="spellEnd"/>
+      <w:r>
+        <w:t>.</w:t>
+      </w:r>
+    </w:p>
+    <w:p>
+      <w:pPr>
+        <w:pStyle w:val="Lista2"/>
+      </w:pPr>
+      <w:r>
+        <w:t>Debe u</w:t>
+      </w:r>
+      <w:r>
+        <w:t>tiliza</w:t>
+      </w:r>
+      <w:r>
+        <w:t>r</w:t>
+      </w:r>
+      <w:r>
+        <w:t xml:space="preserve"> un layout en columnas a partir del fichero </w:t>
       </w:r>
       <w:r>
         <w:rPr>
           <w:i/>
           <w:iCs/>
         </w:rPr>
-        <w:t>main</w:t>
-      </w:r>
-      <w:r>
-        <w:t xml:space="preserve">, </w:t>
-      </w:r>
+        <w:t>columnas.css</w:t>
+      </w:r>
+      <w:r>
+        <w:t>.</w:t>
+      </w:r>
+    </w:p>
+    <w:p>
+      <w:pPr>
+        <w:pStyle w:val="Lista2"/>
+      </w:pPr>
+      <w:r>
+        <w:t xml:space="preserve">Debe contener </w:t>
+      </w:r>
+      <w:r>
+        <w:t xml:space="preserve">las </w:t>
+      </w:r>
+      <w:r>
+        <w:t xml:space="preserve">etiquetas semánticas </w:t>
+      </w:r>
+      <w:r>
+        <w:t xml:space="preserve">que creas conveniente </w:t>
+      </w:r>
+      <w:r>
+        <w:t xml:space="preserve">donde sean necesarias: </w:t>
+      </w:r>
+      <w:proofErr w:type="spellStart"/>
       <w:r>
         <w:rPr>
           <w:i/>
           <w:iCs/>
         </w:rPr>
-        <w:t>section</w:t>
-      </w:r>
+        <w:t>header</w:t>
+      </w:r>
+      <w:proofErr w:type="spellEnd"/>
       <w:r>
         <w:t xml:space="preserve">, </w:t>
       </w:r>
+      <w:proofErr w:type="spellStart"/>
       <w:r>
         <w:rPr>
           <w:i/>
           <w:iCs/>
         </w:rPr>
-        <w:t>article</w:t>
-      </w:r>
+        <w:t>nav</w:t>
+      </w:r>
+      <w:proofErr w:type="spellEnd"/>
       <w:r>
         <w:t xml:space="preserve">, </w:t>
       </w:r>
+      <w:proofErr w:type="spellStart"/>
       <w:r>
         <w:rPr>
           <w:i/>
           <w:iCs/>
         </w:rPr>
-        <w:t>aside</w:t>
-      </w:r>
-      <w:r>
-        <w:t xml:space="preserve"> y </w:t>
-      </w:r>
+        <w:t>main</w:t>
+      </w:r>
+      <w:proofErr w:type="spellEnd"/>
+      <w:r>
+        <w:t xml:space="preserve">, </w:t>
+      </w:r>
+      <w:proofErr w:type="spellStart"/>
       <w:r>
         <w:rPr>
           <w:i/>
           <w:iCs/>
         </w:rPr>
+        <w:t>section</w:t>
+      </w:r>
+      <w:proofErr w:type="spellEnd"/>
+      <w:r>
+        <w:t xml:space="preserve">, </w:t>
+      </w:r>
+      <w:proofErr w:type="spellStart"/>
+      <w:r>
+        <w:rPr>
+          <w:i/>
+          <w:iCs/>
+        </w:rPr>
+        <w:t>article</w:t>
+      </w:r>
+      <w:proofErr w:type="spellEnd"/>
+      <w:r>
+        <w:t xml:space="preserve">, </w:t>
+      </w:r>
+      <w:r>
+        <w:rPr>
+          <w:i/>
+          <w:iCs/>
+        </w:rPr>
+        <w:t>aside</w:t>
+      </w:r>
+      <w:r>
+        <w:t xml:space="preserve"> y </w:t>
+      </w:r>
+      <w:proofErr w:type="spellStart"/>
+      <w:r>
+        <w:rPr>
+          <w:i/>
+          <w:iCs/>
+        </w:rPr>
         <w:t>footer</w:t>
       </w:r>
+      <w:proofErr w:type="spellEnd"/>
       <w:r>
         <w:t>.</w:t>
       </w:r>
@@ -532,9 +571,15 @@
       <w:pPr>
         <w:pStyle w:val="Lista2"/>
       </w:pPr>
-      <w:r>
-        <w:t xml:space="preserve">Background del </w:t>
-      </w:r>
+      <w:proofErr w:type="spellStart"/>
+      <w:r>
+        <w:t>Background</w:t>
+      </w:r>
+      <w:proofErr w:type="spellEnd"/>
+      <w:r>
+        <w:t xml:space="preserve"> del </w:t>
+      </w:r>
+      <w:proofErr w:type="spellStart"/>
       <w:r>
         <w:rPr>
           <w:i/>
@@ -542,6 +587,7 @@
         </w:rPr>
         <w:t>body</w:t>
       </w:r>
+      <w:proofErr w:type="spellEnd"/>
       <w:r>
         <w:t>:</w:t>
       </w:r>
@@ -562,9 +608,15 @@
       <w:pPr>
         <w:pStyle w:val="Lista2"/>
       </w:pPr>
-      <w:r>
-        <w:t xml:space="preserve">Background del </w:t>
-      </w:r>
+      <w:proofErr w:type="spellStart"/>
+      <w:r>
+        <w:t>Background</w:t>
+      </w:r>
+      <w:proofErr w:type="spellEnd"/>
+      <w:r>
+        <w:t xml:space="preserve"> del </w:t>
+      </w:r>
+      <w:proofErr w:type="spellStart"/>
       <w:r>
         <w:rPr>
           <w:i/>
@@ -572,12 +624,14 @@
         </w:rPr>
         <w:t>header</w:t>
       </w:r>
+      <w:proofErr w:type="spellEnd"/>
       <w:r>
         <w:t xml:space="preserve"> </w:t>
       </w:r>
       <w:r>
         <w:t xml:space="preserve">y </w:t>
       </w:r>
+      <w:proofErr w:type="spellStart"/>
       <w:r>
         <w:rPr>
           <w:i/>
@@ -585,6 +639,7 @@
         </w:rPr>
         <w:t>footer</w:t>
       </w:r>
+      <w:proofErr w:type="spellEnd"/>
       <w:r>
         <w:t xml:space="preserve"> </w:t>
       </w:r>
@@ -614,9 +669,15 @@
       <w:pPr>
         <w:pStyle w:val="Lista2"/>
       </w:pPr>
-      <w:r>
-        <w:t xml:space="preserve">Hover sobre links de </w:t>
-      </w:r>
+      <w:proofErr w:type="spellStart"/>
+      <w:r>
+        <w:t>Hover</w:t>
+      </w:r>
+      <w:proofErr w:type="spellEnd"/>
+      <w:r>
+        <w:t xml:space="preserve"> sobre links de </w:t>
+      </w:r>
+      <w:proofErr w:type="spellStart"/>
       <w:r>
         <w:rPr>
           <w:i/>
@@ -624,9 +685,11 @@
         </w:rPr>
         <w:t>header</w:t>
       </w:r>
+      <w:proofErr w:type="spellEnd"/>
       <w:r>
         <w:t xml:space="preserve"> y </w:t>
       </w:r>
+      <w:proofErr w:type="spellStart"/>
       <w:r>
         <w:rPr>
           <w:i/>
@@ -634,6 +697,7 @@
         </w:rPr>
         <w:t>footer</w:t>
       </w:r>
+      <w:proofErr w:type="spellEnd"/>
       <w:r>
         <w:t xml:space="preserve">: </w:t>
       </w:r>
@@ -668,8 +732,13 @@
       <w:pPr>
         <w:pStyle w:val="Lista2"/>
       </w:pPr>
-      <w:r>
-        <w:t xml:space="preserve">Background del botón en contacto.html: </w:t>
+      <w:proofErr w:type="spellStart"/>
+      <w:r>
+        <w:t>Background</w:t>
+      </w:r>
+      <w:proofErr w:type="spellEnd"/>
+      <w:r>
+        <w:t xml:space="preserve"> del botón en contacto.html: </w:t>
       </w:r>
       <w:r>
         <w:rPr>
@@ -685,8 +754,21 @@
       <w:pPr>
         <w:pStyle w:val="Lista2"/>
       </w:pPr>
-      <w:r>
-        <w:t xml:space="preserve">Background hover del botón en contacto.html: </w:t>
+      <w:proofErr w:type="spellStart"/>
+      <w:r>
+        <w:t>Background</w:t>
+      </w:r>
+      <w:proofErr w:type="spellEnd"/>
+      <w:r>
+        <w:t xml:space="preserve"> </w:t>
+      </w:r>
+      <w:proofErr w:type="spellStart"/>
+      <w:r>
+        <w:t>hover</w:t>
+      </w:r>
+      <w:proofErr w:type="spellEnd"/>
+      <w:r>
+        <w:t xml:space="preserve"> del botón en contacto.html: </w:t>
       </w:r>
       <w:r>
         <w:rPr>
@@ -702,48 +784,98 @@
       <w:pPr>
         <w:pStyle w:val="Lista2"/>
       </w:pPr>
-      <w:r>
-        <w:t xml:space="preserve">Background del </w:t>
+      <w:proofErr w:type="spellStart"/>
+      <w:r>
+        <w:t>Background</w:t>
+      </w:r>
+      <w:proofErr w:type="spellEnd"/>
+      <w:r>
+        <w:t xml:space="preserve"> del </w:t>
       </w:r>
       <w:r>
         <w:rPr>
           <w:i/>
           <w:iCs/>
         </w:rPr>
-        <w:t>scroll to top</w:t>
-      </w:r>
-      <w:r>
-        <w:t xml:space="preserve">: </w:t>
-      </w:r>
-      <w:r>
-        <w:rPr>
-          <w:rStyle w:val="Codinline"/>
-        </w:rPr>
-        <w:t>#</w:t>
-      </w:r>
-      <w:r>
-        <w:rPr>
-          <w:rStyle w:val="Codinline"/>
-        </w:rPr>
-        <w:t>105eb9</w:t>
-      </w:r>
-      <w:r>
-        <w:t>.</w:t>
-      </w:r>
-    </w:p>
-    <w:p>
-      <w:pPr>
-        <w:pStyle w:val="Lista2"/>
-      </w:pPr>
-      <w:r>
-        <w:t xml:space="preserve">Background hover del </w:t>
-      </w:r>
+        <w:t xml:space="preserve">scroll </w:t>
+      </w:r>
+      <w:proofErr w:type="spellStart"/>
       <w:r>
         <w:rPr>
           <w:i/>
           <w:iCs/>
         </w:rPr>
-        <w:t>scroll to top</w:t>
+        <w:t>to</w:t>
+      </w:r>
+      <w:proofErr w:type="spellEnd"/>
+      <w:r>
+        <w:rPr>
+          <w:i/>
+          <w:iCs/>
+        </w:rPr>
+        <w:t xml:space="preserve"> top</w:t>
+      </w:r>
+      <w:r>
+        <w:t xml:space="preserve">: </w:t>
+      </w:r>
+      <w:r>
+        <w:rPr>
+          <w:rStyle w:val="Codinline"/>
+        </w:rPr>
+        <w:t>#</w:t>
+      </w:r>
+      <w:r>
+        <w:rPr>
+          <w:rStyle w:val="Codinline"/>
+        </w:rPr>
+        <w:t>105eb9</w:t>
+      </w:r>
+      <w:r>
+        <w:t>.</w:t>
+      </w:r>
+    </w:p>
+    <w:p>
+      <w:pPr>
+        <w:pStyle w:val="Lista2"/>
+      </w:pPr>
+      <w:proofErr w:type="spellStart"/>
+      <w:r>
+        <w:t>Background</w:t>
+      </w:r>
+      <w:proofErr w:type="spellEnd"/>
+      <w:r>
+        <w:t xml:space="preserve"> </w:t>
+      </w:r>
+      <w:proofErr w:type="spellStart"/>
+      <w:r>
+        <w:t>hover</w:t>
+      </w:r>
+      <w:proofErr w:type="spellEnd"/>
+      <w:r>
+        <w:t xml:space="preserve"> del </w:t>
+      </w:r>
+      <w:r>
+        <w:rPr>
+          <w:i/>
+          <w:iCs/>
+        </w:rPr>
+        <w:t xml:space="preserve">scroll </w:t>
+      </w:r>
+      <w:proofErr w:type="spellStart"/>
+      <w:r>
+        <w:rPr>
+          <w:i/>
+          <w:iCs/>
+        </w:rPr>
+        <w:t>to</w:t>
+      </w:r>
+      <w:proofErr w:type="spellEnd"/>
+      <w:r>
+        <w:rPr>
+          <w:i/>
+          <w:iCs/>
+        </w:rPr>
+        <w:t xml:space="preserve"> top</w:t>
       </w:r>
       <w:r>
         <w:t xml:space="preserve">: </w:t>
@@ -1100,7 +1232,15 @@
         <w:pStyle w:val="Lista2"/>
       </w:pPr>
       <w:r>
-        <w:t>En el formulario, la distribución es 3 columnas para los labels y 9 para los elementos del formulario.</w:t>
+        <w:t xml:space="preserve">En el formulario, la distribución es 3 columnas para los </w:t>
+      </w:r>
+      <w:proofErr w:type="spellStart"/>
+      <w:r>
+        <w:t>labels</w:t>
+      </w:r>
+      <w:proofErr w:type="spellEnd"/>
+      <w:r>
+        <w:t xml:space="preserve"> y 9 para los elementos del formulario.</w:t>
       </w:r>
     </w:p>
     <w:p>
@@ -1152,7 +1292,15 @@
         <w:t>4</w:t>
       </w:r>
       <w:r>
-        <w:t xml:space="preserve"> columnas para los labels y </w:t>
+        <w:t xml:space="preserve"> columnas para los </w:t>
+      </w:r>
+      <w:proofErr w:type="spellStart"/>
+      <w:r>
+        <w:t>labels</w:t>
+      </w:r>
+      <w:proofErr w:type="spellEnd"/>
+      <w:r>
+        <w:t xml:space="preserve"> y </w:t>
       </w:r>
       <w:r>
         <w:t>8</w:t>
@@ -1194,9 +1342,11 @@
       <w:pPr>
         <w:pStyle w:val="Ttulo2"/>
       </w:pPr>
+      <w:proofErr w:type="spellStart"/>
       <w:r>
         <w:t>Header</w:t>
       </w:r>
+      <w:proofErr w:type="spellEnd"/>
     </w:p>
     <w:p>
       <w:pPr>
@@ -1213,9 +1363,11 @@
       <w:r>
         <w:t xml:space="preserve">El logo y el nombre </w:t>
       </w:r>
+      <w:proofErr w:type="spellStart"/>
       <w:r>
         <w:t>Wanderlust</w:t>
       </w:r>
+      <w:proofErr w:type="spellEnd"/>
       <w:r>
         <w:t xml:space="preserve"> funcionan como un link a index.html.</w:t>
       </w:r>
@@ -1233,7 +1385,15 @@
         <w:pStyle w:val="Lista2"/>
       </w:pPr>
       <w:r>
-        <w:t>En cada página, el link correspondiente debe mantener un color de texto distintivo, que será el mismo que el del efecto hover.</w:t>
+        <w:t xml:space="preserve">En cada página, el link correspondiente debe mantener un color de texto distintivo, que será el mismo que el del efecto </w:t>
+      </w:r>
+      <w:proofErr w:type="spellStart"/>
+      <w:r>
+        <w:t>hover</w:t>
+      </w:r>
+      <w:proofErr w:type="spellEnd"/>
+      <w:r>
+        <w:t>.</w:t>
       </w:r>
     </w:p>
     <w:p>
@@ -1245,9 +1405,11 @@
       <w:pPr>
         <w:pStyle w:val="Ttulo2"/>
       </w:pPr>
+      <w:proofErr w:type="spellStart"/>
       <w:r>
         <w:t>Footer</w:t>
       </w:r>
+      <w:proofErr w:type="spellEnd"/>
     </w:p>
     <w:p>
       <w:pPr>
@@ -1262,7 +1424,15 @@
         <w:pStyle w:val="Lista2"/>
       </w:pPr>
       <w:r>
-        <w:t>Los 3 links tienen el mismo efecto hover que los links de la cabecera sobre el color del link. Además del cambio de color del texto del link, se mostrará para cada link una barra lateral a la izquierda de 5px de grosor y color blanco.</w:t>
+        <w:t xml:space="preserve">Los 3 links tienen el mismo efecto </w:t>
+      </w:r>
+      <w:proofErr w:type="spellStart"/>
+      <w:r>
+        <w:t>hover</w:t>
+      </w:r>
+      <w:proofErr w:type="spellEnd"/>
+      <w:r>
+        <w:t xml:space="preserve"> que los links de la cabecera sobre el color del link. Además del cambio de color del texto del link, se mostrará para cada link una barra lateral a la izquierda de 5px de grosor y color blanco.</w:t>
       </w:r>
     </w:p>
     <w:p>
@@ -1292,6 +1462,14 @@
       </w:pPr>
       <w:r>
         <w:t>Otras consideraciones</w:t>
+      </w:r>
+    </w:p>
+    <w:p>
+      <w:pPr>
+        <w:pStyle w:val="Lista2"/>
+      </w:pPr>
+      <w:r>
+        <w:t>Todas las páginas ocuparán un máximo de 1100px.</w:t>
       </w:r>
     </w:p>
     <w:p>
@@ -1314,10 +1492,36 @@
           <w:i/>
           <w:iCs/>
         </w:rPr>
-        <w:t>scroll to top</w:t>
-      </w:r>
-      <w:r>
-        <w:t>, habitual en algunas páginas, que sirve para llevar al usuario al comienzo de la página. El efecto de scroll debe ser suave.</w:t>
+        <w:t xml:space="preserve">scroll </w:t>
+      </w:r>
+      <w:proofErr w:type="spellStart"/>
+      <w:r>
+        <w:rPr>
+          <w:b/>
+          <w:bCs/>
+          <w:i/>
+          <w:iCs/>
+        </w:rPr>
+        <w:t>to</w:t>
+      </w:r>
+      <w:proofErr w:type="spellEnd"/>
+      <w:r>
+        <w:rPr>
+          <w:b/>
+          <w:bCs/>
+          <w:i/>
+          <w:iCs/>
+        </w:rPr>
+        <w:t xml:space="preserve"> top</w:t>
+      </w:r>
+      <w:r>
+        <w:t>, habitual en algunas páginas, que sirve para llevar al usuario al comienzo de la página</w:t>
+      </w:r>
+      <w:r>
+        <w:t xml:space="preserve"> con un efecto suave</w:t>
+      </w:r>
+      <w:r>
+        <w:t>.</w:t>
       </w:r>
     </w:p>
     <w:p>
@@ -1328,7 +1532,15 @@
         <w:t>A lo largo del sitio web, existe</w:t>
       </w:r>
       <w:r>
-        <w:t>n varios elementos con fondo blanco y bordes redondeados. En todos esos elementos hay un pequeño efecto hover que consiste en mover ligeramente hacia arriba el elemento</w:t>
+        <w:t xml:space="preserve">n varios elementos con fondo blanco y bordes redondeados. En todos esos elementos hay un pequeño efecto </w:t>
+      </w:r>
+      <w:proofErr w:type="spellStart"/>
+      <w:r>
+        <w:t>hover</w:t>
+      </w:r>
+      <w:proofErr w:type="spellEnd"/>
+      <w:r>
+        <w:t xml:space="preserve"> que consiste en mover ligeramente hacia arriba el elemento</w:t>
       </w:r>
       <w:r>
         <w:t>.</w:t>
@@ -1375,12 +1587,26 @@
         <w:rPr>
           <w:rFonts w:cstheme="minorHAnsi"/>
         </w:rPr>
-        <w:t xml:space="preserve"> como respuesta a la tarea de Classroom creada a tal efecto</w:t>
-      </w:r>
+        <w:t xml:space="preserve"> como respuesta a la tarea de </w:t>
+      </w:r>
+      <w:proofErr w:type="spellStart"/>
       <w:r>
         <w:rPr>
           <w:rFonts w:cstheme="minorHAnsi"/>
         </w:rPr>
+        <w:t>Classroom</w:t>
+      </w:r>
+      <w:proofErr w:type="spellEnd"/>
+      <w:r>
+        <w:rPr>
+          <w:rFonts w:cstheme="minorHAnsi"/>
+        </w:rPr>
+        <w:t xml:space="preserve"> creada a tal efecto</w:t>
+      </w:r>
+      <w:r>
+        <w:rPr>
+          <w:rFonts w:cstheme="minorHAnsi"/>
+        </w:rPr>
         <w:t>.</w:t>
       </w:r>
     </w:p>
@@ -1402,7 +1628,35 @@
         <w:rPr>
           <w:rFonts w:cstheme="minorHAnsi"/>
         </w:rPr>
-        <w:t xml:space="preserve">rutas relativas para archivos css, js o imágenes. </w:t>
+        <w:t xml:space="preserve">rutas relativas para archivos </w:t>
+      </w:r>
+      <w:proofErr w:type="spellStart"/>
+      <w:r>
+        <w:rPr>
+          <w:rFonts w:cstheme="minorHAnsi"/>
+        </w:rPr>
+        <w:t>css</w:t>
+      </w:r>
+      <w:proofErr w:type="spellEnd"/>
+      <w:r>
+        <w:rPr>
+          <w:rFonts w:cstheme="minorHAnsi"/>
+        </w:rPr>
+        <w:t xml:space="preserve">, </w:t>
+      </w:r>
+      <w:proofErr w:type="spellStart"/>
+      <w:r>
+        <w:rPr>
+          <w:rFonts w:cstheme="minorHAnsi"/>
+        </w:rPr>
+        <w:t>js</w:t>
+      </w:r>
+      <w:proofErr w:type="spellEnd"/>
+      <w:r>
+        <w:rPr>
+          <w:rFonts w:cstheme="minorHAnsi"/>
+        </w:rPr>
+        <w:t xml:space="preserve"> o imágenes. </w:t>
       </w:r>
       <w:r>
         <w:rPr>
@@ -1489,8 +1743,16 @@
         <w:rPr>
           <w:rFonts w:cstheme="minorHAnsi"/>
         </w:rPr>
-        <w:t xml:space="preserve"> en la tarea de Classroom</w:t>
-      </w:r>
+        <w:t xml:space="preserve"> en la tarea de </w:t>
+      </w:r>
+      <w:proofErr w:type="spellStart"/>
+      <w:r>
+        <w:rPr>
+          <w:rFonts w:cstheme="minorHAnsi"/>
+        </w:rPr>
+        <w:t>Classroom</w:t>
+      </w:r>
+      <w:proofErr w:type="spellEnd"/>
       <w:r>
         <w:rPr>
           <w:rFonts w:cstheme="minorHAnsi"/>
@@ -1732,6 +1994,7 @@
       <w:r>
         <w:t xml:space="preserve"> a aquella parte o zona de una página web con entidad propia o que representa una sección concreta (</w:t>
       </w:r>
+      <w:proofErr w:type="spellStart"/>
       <w:r>
         <w:rPr>
           <w:i/>
@@ -1739,6 +2002,7 @@
         </w:rPr>
         <w:t>header</w:t>
       </w:r>
+      <w:proofErr w:type="spellEnd"/>
       <w:r>
         <w:t xml:space="preserve">, </w:t>
       </w:r>
@@ -1752,6 +2016,7 @@
       <w:r>
         <w:t xml:space="preserve">, </w:t>
       </w:r>
+      <w:proofErr w:type="spellStart"/>
       <w:r>
         <w:rPr>
           <w:i/>
@@ -1759,9 +2024,11 @@
         </w:rPr>
         <w:t>footer</w:t>
       </w:r>
+      <w:proofErr w:type="spellEnd"/>
       <w:r>
         <w:t xml:space="preserve">, </w:t>
       </w:r>
+      <w:proofErr w:type="spellStart"/>
       <w:r>
         <w:rPr>
           <w:i/>
@@ -1769,6 +2036,7 @@
         </w:rPr>
         <w:t>section</w:t>
       </w:r>
+      <w:proofErr w:type="spellEnd"/>
       <w:r>
         <w:t xml:space="preserve">, </w:t>
       </w:r>
@@ -1778,6 +2046,7 @@
       <w:r>
         <w:t xml:space="preserve"> representativa del </w:t>
       </w:r>
+      <w:proofErr w:type="spellStart"/>
       <w:r>
         <w:rPr>
           <w:i/>
@@ -1785,6 +2054,7 @@
         </w:rPr>
         <w:t>main</w:t>
       </w:r>
+      <w:proofErr w:type="spellEnd"/>
       <w:r>
         <w:t>, etc.).</w:t>
       </w:r>
@@ -2005,7 +2275,25 @@
         <w:t>os</w:t>
       </w:r>
       <w:r>
-        <w:t xml:space="preserve"> entre alumnos, estos alumnos podrán ser llamados a la defensa de la práctica. Esta defensa consistirá en una batería de preguntas relacionadas con el código de la práctica durante el tiempo que el profesor estime necesario.</w:t>
+        <w:t xml:space="preserve"> entre </w:t>
+      </w:r>
+      <w:r>
+        <w:t>prácticas</w:t>
+      </w:r>
+      <w:r>
+        <w:t xml:space="preserve">, </w:t>
+      </w:r>
+      <w:r>
+        <w:t xml:space="preserve">los </w:t>
+      </w:r>
+      <w:r>
+        <w:t xml:space="preserve">alumnos </w:t>
+      </w:r>
+      <w:r>
+        <w:t xml:space="preserve">responsables </w:t>
+      </w:r>
+      <w:r>
+        <w:t>podrán ser llamados a la defensa de la práctica. Esta defensa consistirá en una batería de preguntas relacionadas con el código de la práctica durante el tiempo que el profesor estime necesario.</w:t>
       </w:r>
     </w:p>
     <w:p>

</xml_diff>

<commit_message>
Actualiza el archivo DOCX del enunciado de la práctica 1
</commit_message>
<xml_diff>
--- a/PRÁCTICAS/P1/enunciado/DIW 24-25. Práctica 1.docx
+++ b/PRÁCTICAS/P1/enunciado/DIW 24-25. Práctica 1.docx
@@ -496,8 +496,29 @@
     </w:p>
     <w:p>
       <w:pPr>
-        <w:pStyle w:val="Parrafo"/>
-      </w:pPr>
+        <w:pStyle w:val="Lista2"/>
+      </w:pPr>
+      <w:r>
+        <w:t xml:space="preserve">El uso de técnicas de maquetación modernas, como </w:t>
+      </w:r>
+      <w:r>
+        <w:rPr>
+          <w:rStyle w:val="Codinline"/>
+        </w:rPr>
+        <w:t>flex</w:t>
+      </w:r>
+      <w:r>
+        <w:t xml:space="preserve"> o </w:t>
+      </w:r>
+      <w:r>
+        <w:rPr>
+          <w:rStyle w:val="Codinline"/>
+        </w:rPr>
+        <w:t>grid</w:t>
+      </w:r>
+      <w:r>
+        <w:t>, están prohibidas para esta práctica.</w:t>
+      </w:r>
     </w:p>
     <w:p>
       <w:pPr>
@@ -545,39 +566,32 @@
         <w:t>.</w:t>
       </w:r>
     </w:p>
+    <w:p>
+      <w:pPr>
+        <w:pStyle w:val="Parrafo"/>
+      </w:pPr>
+    </w:p>
     <w:bookmarkEnd w:id="0"/>
     <w:p>
       <w:pPr>
+        <w:pStyle w:val="Ttulo2"/>
+      </w:pPr>
+      <w:r>
+        <w:t>Colores</w:t>
+      </w:r>
+    </w:p>
+    <w:p>
+      <w:pPr>
         <w:pStyle w:val="Parrafo"/>
       </w:pPr>
-    </w:p>
-    <w:p>
-      <w:pPr>
-        <w:pStyle w:val="Ttulo2"/>
-      </w:pPr>
-      <w:r>
-        <w:t>Colores</w:t>
-      </w:r>
-    </w:p>
-    <w:p>
-      <w:pPr>
-        <w:pStyle w:val="Parrafo"/>
-      </w:pPr>
-      <w:r>
-        <w:t>La lista de colores que usa la página original es la siguiente:</w:t>
-      </w:r>
-    </w:p>
-    <w:p>
-      <w:pPr>
-        <w:pStyle w:val="Lista2"/>
-      </w:pPr>
-      <w:proofErr w:type="spellStart"/>
-      <w:r>
-        <w:t>Background</w:t>
-      </w:r>
-      <w:proofErr w:type="spellEnd"/>
-      <w:r>
-        <w:t xml:space="preserve"> del </w:t>
+      <w:r>
+        <w:t xml:space="preserve">La lista de colores que usa la página original </w:t>
+      </w:r>
+      <w:r>
+        <w:t xml:space="preserve">se recoge a continuación. </w:t>
+      </w:r>
+      <w:r>
+        <w:t xml:space="preserve">Debes usar </w:t>
       </w:r>
       <w:proofErr w:type="spellStart"/>
       <w:r>
@@ -585,109 +599,29 @@
           <w:i/>
           <w:iCs/>
         </w:rPr>
-        <w:t>body</w:t>
-      </w:r>
-      <w:proofErr w:type="spellEnd"/>
-      <w:r>
-        <w:t>:</w:t>
-      </w:r>
-      <w:r>
-        <w:t xml:space="preserve"> </w:t>
-      </w:r>
-      <w:r>
-        <w:rPr>
-          <w:rStyle w:val="Codinline"/>
-        </w:rPr>
-        <w:t>#f0f8ff</w:t>
-      </w:r>
-      <w:r>
-        <w:t>.</w:t>
-      </w:r>
-    </w:p>
-    <w:p>
-      <w:pPr>
-        <w:pStyle w:val="Lista2"/>
-      </w:pPr>
-      <w:proofErr w:type="spellStart"/>
-      <w:r>
-        <w:t>Background</w:t>
-      </w:r>
-      <w:proofErr w:type="spellEnd"/>
-      <w:r>
-        <w:t xml:space="preserve"> del </w:t>
-      </w:r>
-      <w:proofErr w:type="spellStart"/>
+        <w:t>cu</w:t>
+      </w:r>
       <w:r>
         <w:rPr>
           <w:i/>
           <w:iCs/>
         </w:rPr>
-        <w:t>header</w:t>
-      </w:r>
-      <w:proofErr w:type="spellEnd"/>
-      <w:r>
-        <w:t xml:space="preserve"> </w:t>
-      </w:r>
-      <w:r>
-        <w:t xml:space="preserve">y </w:t>
-      </w:r>
-      <w:proofErr w:type="spellStart"/>
+        <w:t>s</w:t>
+      </w:r>
       <w:r>
         <w:rPr>
           <w:i/>
           <w:iCs/>
         </w:rPr>
-        <w:t>footer</w:t>
+        <w:t>tom</w:t>
       </w:r>
       <w:proofErr w:type="spellEnd"/>
-      <w:r>
-        <w:t xml:space="preserve"> </w:t>
-      </w:r>
-      <w:r>
-        <w:t xml:space="preserve">y color de texto de los </w:t>
-      </w:r>
-      <w:r>
-        <w:rPr>
-          <w:rStyle w:val="Codinline"/>
-        </w:rPr>
-        <w:t>&lt;h&gt;</w:t>
-      </w:r>
-      <w:r>
-        <w:t xml:space="preserve">: </w:t>
-      </w:r>
-      <w:r>
-        <w:rPr>
-          <w:rStyle w:val="Codinline"/>
-        </w:rPr>
-        <w:t>#4a90e2</w:t>
-      </w:r>
-      <w:r>
-        <w:t>.</w:t>
-      </w:r>
-    </w:p>
-    <w:p>
-      <w:pPr>
-        <w:pStyle w:val="Lista2"/>
-      </w:pPr>
-      <w:proofErr w:type="spellStart"/>
-      <w:r>
-        <w:t>Hover</w:t>
-      </w:r>
-      <w:proofErr w:type="spellEnd"/>
-      <w:r>
-        <w:t xml:space="preserve"> sobre links de </w:t>
-      </w:r>
-      <w:proofErr w:type="spellStart"/>
       <w:r>
         <w:rPr>
           <w:i/>
           <w:iCs/>
         </w:rPr>
-        <w:t>header</w:t>
-      </w:r>
-      <w:proofErr w:type="spellEnd"/>
-      <w:r>
-        <w:t xml:space="preserve"> y </w:t>
+        <w:t xml:space="preserve"> </w:t>
       </w:r>
       <w:proofErr w:type="spellStart"/>
       <w:r>
@@ -695,109 +629,34 @@
           <w:i/>
           <w:iCs/>
         </w:rPr>
-        <w:t>footer</w:t>
+        <w:t>properties</w:t>
       </w:r>
       <w:proofErr w:type="spellEnd"/>
-      <w:r>
-        <w:t xml:space="preserve">: </w:t>
-      </w:r>
-      <w:r>
-        <w:rPr>
-          <w:rStyle w:val="Codinline"/>
-        </w:rPr>
-        <w:t>#ffd700</w:t>
-      </w:r>
-      <w:r>
-        <w:t>.</w:t>
-      </w:r>
-    </w:p>
-    <w:p>
-      <w:pPr>
-        <w:pStyle w:val="Lista2"/>
-      </w:pPr>
-      <w:r>
-        <w:t xml:space="preserve">Color del efecto sombreado de la zona derecha: </w:t>
-      </w:r>
-      <w:r>
-        <w:rPr>
-          <w:rStyle w:val="Codinline"/>
-        </w:rPr>
-        <w:t>#b7caf6</w:t>
-      </w:r>
-      <w:r>
-        <w:t>.</w:t>
-      </w:r>
-    </w:p>
-    <w:p>
-      <w:pPr>
-        <w:pStyle w:val="Lista2"/>
-      </w:pPr>
-      <w:proofErr w:type="spellStart"/>
-      <w:r>
-        <w:t>Background</w:t>
-      </w:r>
-      <w:proofErr w:type="spellEnd"/>
-      <w:r>
-        <w:t xml:space="preserve"> del botón en contacto.html: </w:t>
-      </w:r>
-      <w:r>
-        <w:rPr>
-          <w:rStyle w:val="Codinline"/>
-        </w:rPr>
-        <w:t>#4a90e2</w:t>
-      </w:r>
-      <w:r>
-        <w:t>.</w:t>
-      </w:r>
-    </w:p>
-    <w:p>
-      <w:pPr>
-        <w:pStyle w:val="Lista2"/>
-      </w:pPr>
-      <w:proofErr w:type="spellStart"/>
-      <w:r>
-        <w:t>Background</w:t>
-      </w:r>
-      <w:proofErr w:type="spellEnd"/>
-      <w:r>
-        <w:t xml:space="preserve"> </w:t>
-      </w:r>
-      <w:proofErr w:type="spellStart"/>
-      <w:r>
-        <w:t>hover</w:t>
-      </w:r>
-      <w:proofErr w:type="spellEnd"/>
-      <w:r>
-        <w:t xml:space="preserve"> del botón en contacto.html: </w:t>
-      </w:r>
-      <w:r>
-        <w:rPr>
-          <w:rStyle w:val="Codinline"/>
-        </w:rPr>
-        <w:t>#3a7bc8</w:t>
-      </w:r>
-      <w:r>
-        <w:t>.</w:t>
-      </w:r>
-    </w:p>
-    <w:p>
-      <w:pPr>
-        <w:pStyle w:val="Lista2"/>
-      </w:pPr>
-      <w:proofErr w:type="spellStart"/>
-      <w:r>
-        <w:t>Background</w:t>
-      </w:r>
-      <w:proofErr w:type="spellEnd"/>
-      <w:r>
-        <w:t xml:space="preserve"> del </w:t>
-      </w:r>
       <w:r>
         <w:rPr>
           <w:i/>
           <w:iCs/>
         </w:rPr>
-        <w:t xml:space="preserve">scroll </w:t>
+        <w:t xml:space="preserve"> </w:t>
+      </w:r>
+      <w:r>
+        <w:t xml:space="preserve">para definir, al menos, dos de </w:t>
+      </w:r>
+      <w:r>
+        <w:t>ellos:</w:t>
+      </w:r>
+    </w:p>
+    <w:p>
+      <w:pPr>
+        <w:pStyle w:val="Lista2"/>
+      </w:pPr>
+      <w:proofErr w:type="spellStart"/>
+      <w:r>
+        <w:t>Background</w:t>
+      </w:r>
+      <w:proofErr w:type="spellEnd"/>
+      <w:r>
+        <w:t xml:space="preserve"> del </w:t>
       </w:r>
       <w:proofErr w:type="spellStart"/>
       <w:r>
@@ -805,61 +664,97 @@
           <w:i/>
           <w:iCs/>
         </w:rPr>
-        <w:t>to</w:t>
+        <w:t>body</w:t>
       </w:r>
       <w:proofErr w:type="spellEnd"/>
+      <w:r>
+        <w:t>:</w:t>
+      </w:r>
+      <w:r>
+        <w:t xml:space="preserve"> </w:t>
+      </w:r>
+      <w:r>
+        <w:rPr>
+          <w:rStyle w:val="Codinline"/>
+        </w:rPr>
+        <w:t>#f0f8ff</w:t>
+      </w:r>
+      <w:r>
+        <w:t>.</w:t>
+      </w:r>
+    </w:p>
+    <w:p>
+      <w:pPr>
+        <w:pStyle w:val="Lista2"/>
+      </w:pPr>
+      <w:proofErr w:type="spellStart"/>
+      <w:r>
+        <w:t>Background</w:t>
+      </w:r>
+      <w:proofErr w:type="spellEnd"/>
+      <w:r>
+        <w:t xml:space="preserve"> del </w:t>
+      </w:r>
+      <w:proofErr w:type="spellStart"/>
       <w:r>
         <w:rPr>
           <w:i/>
           <w:iCs/>
         </w:rPr>
-        <w:t xml:space="preserve"> top</w:t>
-      </w:r>
-      <w:r>
-        <w:t xml:space="preserve">: </w:t>
-      </w:r>
-      <w:r>
-        <w:rPr>
-          <w:rStyle w:val="Codinline"/>
-        </w:rPr>
-        <w:t>#</w:t>
-      </w:r>
-      <w:r>
-        <w:rPr>
-          <w:rStyle w:val="Codinline"/>
-        </w:rPr>
-        <w:t>105eb9</w:t>
-      </w:r>
-      <w:r>
-        <w:t>.</w:t>
-      </w:r>
-    </w:p>
-    <w:p>
-      <w:pPr>
-        <w:pStyle w:val="Lista2"/>
-      </w:pPr>
+        <w:t>header</w:t>
+      </w:r>
+      <w:proofErr w:type="spellEnd"/>
+      <w:r>
+        <w:t xml:space="preserve"> </w:t>
+      </w:r>
+      <w:r>
+        <w:t xml:space="preserve">y </w:t>
+      </w:r>
       <w:proofErr w:type="spellStart"/>
-      <w:r>
-        <w:t>Background</w:t>
-      </w:r>
-      <w:proofErr w:type="spellEnd"/>
-      <w:r>
-        <w:t xml:space="preserve"> </w:t>
-      </w:r>
-      <w:proofErr w:type="spellStart"/>
-      <w:r>
-        <w:t>hover</w:t>
-      </w:r>
-      <w:proofErr w:type="spellEnd"/>
-      <w:r>
-        <w:t xml:space="preserve"> del </w:t>
-      </w:r>
       <w:r>
         <w:rPr>
           <w:i/>
           <w:iCs/>
         </w:rPr>
-        <w:t xml:space="preserve">scroll </w:t>
+        <w:t>footer</w:t>
+      </w:r>
+      <w:proofErr w:type="spellEnd"/>
+      <w:r>
+        <w:t xml:space="preserve"> </w:t>
+      </w:r>
+      <w:r>
+        <w:t xml:space="preserve">y color de texto de los </w:t>
+      </w:r>
+      <w:r>
+        <w:rPr>
+          <w:rStyle w:val="Codinline"/>
+        </w:rPr>
+        <w:t>&lt;h&gt;</w:t>
+      </w:r>
+      <w:r>
+        <w:t xml:space="preserve">: </w:t>
+      </w:r>
+      <w:r>
+        <w:rPr>
+          <w:rStyle w:val="Codinline"/>
+        </w:rPr>
+        <w:t>#4a90e2</w:t>
+      </w:r>
+      <w:r>
+        <w:t>.</w:t>
+      </w:r>
+    </w:p>
+    <w:p>
+      <w:pPr>
+        <w:pStyle w:val="Lista2"/>
+      </w:pPr>
+      <w:proofErr w:type="spellStart"/>
+      <w:r>
+        <w:t>Hover</w:t>
+      </w:r>
+      <w:proofErr w:type="spellEnd"/>
+      <w:r>
+        <w:t xml:space="preserve"> sobre links de </w:t>
       </w:r>
       <w:proofErr w:type="spellStart"/>
       <w:r>
@@ -867,14 +762,136 @@
           <w:i/>
           <w:iCs/>
         </w:rPr>
-        <w:t>to</w:t>
+        <w:t>header</w:t>
       </w:r>
       <w:proofErr w:type="spellEnd"/>
+      <w:r>
+        <w:t xml:space="preserve"> y </w:t>
+      </w:r>
+      <w:proofErr w:type="spellStart"/>
       <w:r>
         <w:rPr>
           <w:i/>
           <w:iCs/>
         </w:rPr>
+        <w:t>footer</w:t>
+      </w:r>
+      <w:proofErr w:type="spellEnd"/>
+      <w:r>
+        <w:t xml:space="preserve">: </w:t>
+      </w:r>
+      <w:r>
+        <w:rPr>
+          <w:rStyle w:val="Codinline"/>
+        </w:rPr>
+        <w:t>#ffd700</w:t>
+      </w:r>
+      <w:r>
+        <w:t>.</w:t>
+      </w:r>
+    </w:p>
+    <w:p>
+      <w:pPr>
+        <w:pStyle w:val="Lista2"/>
+      </w:pPr>
+      <w:r>
+        <w:t xml:space="preserve">Color del efecto sombreado de la zona derecha: </w:t>
+      </w:r>
+      <w:r>
+        <w:rPr>
+          <w:rStyle w:val="Codinline"/>
+        </w:rPr>
+        <w:t>#b7caf6</w:t>
+      </w:r>
+      <w:r>
+        <w:t>.</w:t>
+      </w:r>
+    </w:p>
+    <w:p>
+      <w:pPr>
+        <w:pStyle w:val="Lista2"/>
+      </w:pPr>
+      <w:proofErr w:type="spellStart"/>
+      <w:r>
+        <w:t>Background</w:t>
+      </w:r>
+      <w:proofErr w:type="spellEnd"/>
+      <w:r>
+        <w:t xml:space="preserve"> del botón en contacto.html: </w:t>
+      </w:r>
+      <w:r>
+        <w:rPr>
+          <w:rStyle w:val="Codinline"/>
+        </w:rPr>
+        <w:t>#4a90e2</w:t>
+      </w:r>
+      <w:r>
+        <w:t>.</w:t>
+      </w:r>
+    </w:p>
+    <w:p>
+      <w:pPr>
+        <w:pStyle w:val="Lista2"/>
+      </w:pPr>
+      <w:proofErr w:type="spellStart"/>
+      <w:r>
+        <w:t>Background</w:t>
+      </w:r>
+      <w:proofErr w:type="spellEnd"/>
+      <w:r>
+        <w:t xml:space="preserve"> </w:t>
+      </w:r>
+      <w:proofErr w:type="spellStart"/>
+      <w:r>
+        <w:t>hover</w:t>
+      </w:r>
+      <w:proofErr w:type="spellEnd"/>
+      <w:r>
+        <w:t xml:space="preserve"> del botón en contacto.html: </w:t>
+      </w:r>
+      <w:r>
+        <w:rPr>
+          <w:rStyle w:val="Codinline"/>
+        </w:rPr>
+        <w:t>#3a7bc8</w:t>
+      </w:r>
+      <w:r>
+        <w:t>.</w:t>
+      </w:r>
+    </w:p>
+    <w:p>
+      <w:pPr>
+        <w:pStyle w:val="Lista2"/>
+      </w:pPr>
+      <w:proofErr w:type="spellStart"/>
+      <w:r>
+        <w:t>Background</w:t>
+      </w:r>
+      <w:proofErr w:type="spellEnd"/>
+      <w:r>
+        <w:t xml:space="preserve"> del </w:t>
+      </w:r>
+      <w:r>
+        <w:rPr>
+          <w:i/>
+          <w:iCs/>
+        </w:rPr>
+        <w:t xml:space="preserve">scroll </w:t>
+      </w:r>
+      <w:proofErr w:type="spellStart"/>
+      <w:r>
+        <w:rPr>
+          <w:i/>
+          <w:iCs/>
+        </w:rPr>
+        <w:t>to</w:t>
+      </w:r>
+      <w:proofErr w:type="spellEnd"/>
+      <w:r>
+        <w:rPr>
+          <w:i/>
+          <w:iCs/>
+        </w:rPr>
         <w:t xml:space="preserve"> top</w:t>
       </w:r>
       <w:r>
@@ -890,16 +907,73 @@
         <w:rPr>
           <w:rStyle w:val="Codinline"/>
         </w:rPr>
+        <w:t>105eb9</w:t>
+      </w:r>
+      <w:r>
+        <w:t>.</w:t>
+      </w:r>
+    </w:p>
+    <w:p>
+      <w:pPr>
+        <w:pStyle w:val="Lista2"/>
+      </w:pPr>
+      <w:proofErr w:type="spellStart"/>
+      <w:r>
+        <w:t>Background</w:t>
+      </w:r>
+      <w:proofErr w:type="spellEnd"/>
+      <w:r>
+        <w:t xml:space="preserve"> </w:t>
+      </w:r>
+      <w:proofErr w:type="spellStart"/>
+      <w:r>
+        <w:t>hover</w:t>
+      </w:r>
+      <w:proofErr w:type="spellEnd"/>
+      <w:r>
+        <w:t xml:space="preserve"> del </w:t>
+      </w:r>
+      <w:r>
+        <w:rPr>
+          <w:i/>
+          <w:iCs/>
+        </w:rPr>
+        <w:t xml:space="preserve">scroll </w:t>
+      </w:r>
+      <w:proofErr w:type="spellStart"/>
+      <w:r>
+        <w:rPr>
+          <w:i/>
+          <w:iCs/>
+        </w:rPr>
+        <w:t>to</w:t>
+      </w:r>
+      <w:proofErr w:type="spellEnd"/>
+      <w:r>
+        <w:rPr>
+          <w:i/>
+          <w:iCs/>
+        </w:rPr>
+        <w:t xml:space="preserve"> top</w:t>
+      </w:r>
+      <w:r>
+        <w:t xml:space="preserve">: </w:t>
+      </w:r>
+      <w:r>
+        <w:rPr>
+          <w:rStyle w:val="Codinline"/>
+        </w:rPr>
+        <w:t>#</w:t>
+      </w:r>
+      <w:r>
+        <w:rPr>
+          <w:rStyle w:val="Codinline"/>
+        </w:rPr>
         <w:t>074184</w:t>
       </w:r>
       <w:r>
         <w:t>.</w:t>
       </w:r>
-    </w:p>
-    <w:p>
-      <w:pPr>
-        <w:pStyle w:val="Parrafo"/>
-      </w:pPr>
     </w:p>
     <w:p>
       <w:pPr>
@@ -1571,6 +1645,66 @@
         </w:rPr>
       </w:pPr>
       <w:bookmarkStart w:id="1" w:name="_Hlk118281019"/>
+      <w:r>
+        <w:rPr>
+          <w:rFonts w:cstheme="minorHAnsi"/>
+        </w:rPr>
+        <w:t>Cada grupo de prácticas deberá crear un repositorio con la siguiente nomenclatura:</w:t>
+      </w:r>
+    </w:p>
+    <w:p>
+      <w:pPr>
+        <w:pStyle w:val="Parrafo"/>
+        <w:ind w:firstLine="0"/>
+        <w:jc w:val="center"/>
+        <w:rPr>
+          <w:b/>
+          <w:bCs/>
+        </w:rPr>
+      </w:pPr>
+      <w:r>
+        <w:rPr>
+          <w:b/>
+          <w:bCs/>
+        </w:rPr>
+        <w:t>P1-NOMBRE</w:t>
+      </w:r>
+      <w:r>
+        <w:rPr>
+          <w:b/>
+          <w:bCs/>
+        </w:rPr>
+        <w:t>_ALUMNO</w:t>
+      </w:r>
+      <w:r>
+        <w:rPr>
+          <w:b/>
+          <w:bCs/>
+        </w:rPr>
+        <w:t>1-NOMBRE</w:t>
+      </w:r>
+      <w:r>
+        <w:rPr>
+          <w:b/>
+          <w:bCs/>
+        </w:rPr>
+        <w:t>_ALUMNO</w:t>
+      </w:r>
+      <w:r>
+        <w:rPr>
+          <w:b/>
+          <w:bCs/>
+        </w:rPr>
+        <w:t>2</w:t>
+      </w:r>
+    </w:p>
+    <w:p>
+      <w:pPr>
+        <w:pStyle w:val="Parrafo"/>
+        <w:rPr>
+          <w:rFonts w:cstheme="minorHAnsi"/>
+        </w:rPr>
+      </w:pPr>
       <w:r>
         <w:rPr>
           <w:rFonts w:cstheme="minorHAnsi"/>
@@ -6185,7 +6319,6 @@
   <w:style w:type="character" w:default="1" w:styleId="Fuentedeprrafopredeter">
     <w:name w:val="Default Paragraph Font"/>
     <w:uiPriority w:val="1"/>
-    <w:semiHidden/>
     <w:unhideWhenUsed/>
   </w:style>
   <w:style w:type="table" w:default="1" w:styleId="Tablanormal">

</xml_diff>

<commit_message>
Actualiza el enunciado de la Práctica 1
</commit_message>
<xml_diff>
--- a/PRÁCTICAS/P1/enunciado/DIW 24-25. Práctica 1.docx
+++ b/PRÁCTICAS/P1/enunciado/DIW 24-25. Práctica 1.docx
@@ -322,174 +322,135 @@
           <w:i/>
           <w:iCs/>
         </w:rPr>
-        <w:t xml:space="preserve">responsive </w:t>
-      </w:r>
-      <w:proofErr w:type="spellStart"/>
+        <w:t>responsive design</w:t>
+      </w:r>
+      <w:r>
+        <w:t xml:space="preserve"> y </w:t>
+      </w:r>
       <w:r>
         <w:rPr>
           <w:i/>
           <w:iCs/>
         </w:rPr>
-        <w:t>design</w:t>
-      </w:r>
-      <w:proofErr w:type="spellEnd"/>
-      <w:r>
-        <w:t xml:space="preserve"> y </w:t>
-      </w:r>
-      <w:proofErr w:type="spellStart"/>
+        <w:t>mobile first</w:t>
+      </w:r>
+      <w:r>
+        <w:t>.</w:t>
+      </w:r>
+    </w:p>
+    <w:p>
+      <w:pPr>
+        <w:pStyle w:val="Lista2"/>
+      </w:pPr>
+      <w:r>
+        <w:t>Debe u</w:t>
+      </w:r>
+      <w:r>
+        <w:t>tiliza</w:t>
+      </w:r>
+      <w:r>
+        <w:t>r</w:t>
+      </w:r>
+      <w:r>
+        <w:t xml:space="preserve"> un layout en columnas a partir del fichero </w:t>
+      </w:r>
       <w:r>
         <w:rPr>
           <w:i/>
           <w:iCs/>
         </w:rPr>
-        <w:t>mobile</w:t>
-      </w:r>
-      <w:proofErr w:type="spellEnd"/>
+        <w:t>columnas.css</w:t>
+      </w:r>
+      <w:r>
+        <w:t>.</w:t>
+      </w:r>
+    </w:p>
+    <w:p>
+      <w:pPr>
+        <w:pStyle w:val="Lista2"/>
+      </w:pPr>
+      <w:r>
+        <w:t xml:space="preserve">Debe contener </w:t>
+      </w:r>
+      <w:r>
+        <w:t xml:space="preserve">las </w:t>
+      </w:r>
+      <w:r>
+        <w:t xml:space="preserve">etiquetas semánticas </w:t>
+      </w:r>
+      <w:r>
+        <w:t xml:space="preserve">que creas conveniente </w:t>
+      </w:r>
+      <w:r>
+        <w:t xml:space="preserve">donde sean necesarias: </w:t>
+      </w:r>
       <w:r>
         <w:rPr>
           <w:i/>
           <w:iCs/>
         </w:rPr>
-        <w:t xml:space="preserve"> </w:t>
-      </w:r>
-      <w:proofErr w:type="spellStart"/>
+        <w:t>header</w:t>
+      </w:r>
+      <w:r>
+        <w:t xml:space="preserve">, </w:t>
+      </w:r>
       <w:r>
         <w:rPr>
           <w:i/>
           <w:iCs/>
         </w:rPr>
-        <w:t>first</w:t>
-      </w:r>
-      <w:proofErr w:type="spellEnd"/>
-      <w:r>
-        <w:t>.</w:t>
-      </w:r>
-    </w:p>
-    <w:p>
-      <w:pPr>
-        <w:pStyle w:val="Lista2"/>
-      </w:pPr>
-      <w:r>
-        <w:t>Debe u</w:t>
-      </w:r>
-      <w:r>
-        <w:t>tiliza</w:t>
-      </w:r>
-      <w:r>
-        <w:t>r</w:t>
-      </w:r>
-      <w:r>
-        <w:t xml:space="preserve"> un layout en columnas a partir del fichero </w:t>
+        <w:t>nav</w:t>
+      </w:r>
+      <w:r>
+        <w:t xml:space="preserve">, </w:t>
       </w:r>
       <w:r>
         <w:rPr>
           <w:i/>
           <w:iCs/>
         </w:rPr>
-        <w:t>columnas.css</w:t>
-      </w:r>
-      <w:r>
-        <w:t>.</w:t>
-      </w:r>
-    </w:p>
-    <w:p>
-      <w:pPr>
-        <w:pStyle w:val="Lista2"/>
-      </w:pPr>
-      <w:r>
-        <w:t xml:space="preserve">Debe contener </w:t>
-      </w:r>
-      <w:r>
-        <w:t xml:space="preserve">las </w:t>
-      </w:r>
-      <w:r>
-        <w:t xml:space="preserve">etiquetas semánticas </w:t>
-      </w:r>
-      <w:r>
-        <w:t xml:space="preserve">que creas conveniente </w:t>
-      </w:r>
-      <w:r>
-        <w:t xml:space="preserve">donde sean necesarias: </w:t>
-      </w:r>
-      <w:proofErr w:type="spellStart"/>
+        <w:t>main</w:t>
+      </w:r>
+      <w:r>
+        <w:t xml:space="preserve">, </w:t>
+      </w:r>
       <w:r>
         <w:rPr>
           <w:i/>
           <w:iCs/>
         </w:rPr>
-        <w:t>header</w:t>
-      </w:r>
-      <w:proofErr w:type="spellEnd"/>
+        <w:t>section</w:t>
+      </w:r>
       <w:r>
         <w:t xml:space="preserve">, </w:t>
       </w:r>
-      <w:proofErr w:type="spellStart"/>
       <w:r>
         <w:rPr>
           <w:i/>
           <w:iCs/>
         </w:rPr>
-        <w:t>nav</w:t>
-      </w:r>
-      <w:proofErr w:type="spellEnd"/>
+        <w:t>article</w:t>
+      </w:r>
       <w:r>
         <w:t xml:space="preserve">, </w:t>
       </w:r>
-      <w:proofErr w:type="spellStart"/>
       <w:r>
         <w:rPr>
           <w:i/>
           <w:iCs/>
         </w:rPr>
-        <w:t>main</w:t>
-      </w:r>
-      <w:proofErr w:type="spellEnd"/>
-      <w:r>
-        <w:t xml:space="preserve">, </w:t>
-      </w:r>
-      <w:proofErr w:type="spellStart"/>
+        <w:t>aside</w:t>
+      </w:r>
+      <w:r>
+        <w:t xml:space="preserve"> y </w:t>
+      </w:r>
       <w:r>
         <w:rPr>
           <w:i/>
           <w:iCs/>
         </w:rPr>
-        <w:t>section</w:t>
-      </w:r>
-      <w:proofErr w:type="spellEnd"/>
-      <w:r>
-        <w:t xml:space="preserve">, </w:t>
-      </w:r>
-      <w:proofErr w:type="spellStart"/>
-      <w:r>
-        <w:rPr>
-          <w:i/>
-          <w:iCs/>
-        </w:rPr>
-        <w:t>article</w:t>
-      </w:r>
-      <w:proofErr w:type="spellEnd"/>
-      <w:r>
-        <w:t xml:space="preserve">, </w:t>
-      </w:r>
-      <w:r>
-        <w:rPr>
-          <w:i/>
-          <w:iCs/>
-        </w:rPr>
-        <w:t>aside</w:t>
-      </w:r>
-      <w:r>
-        <w:t xml:space="preserve"> y </w:t>
-      </w:r>
-      <w:proofErr w:type="spellStart"/>
-      <w:r>
-        <w:rPr>
-          <w:i/>
-          <w:iCs/>
-        </w:rPr>
         <w:t>footer</w:t>
       </w:r>
-      <w:proofErr w:type="spellEnd"/>
       <w:r>
         <w:t>.</w:t>
       </w:r>
@@ -588,96 +549,217 @@
         <w:t xml:space="preserve">La lista de colores que usa la página original </w:t>
       </w:r>
       <w:r>
-        <w:t xml:space="preserve">se recoge a continuación. </w:t>
-      </w:r>
-      <w:r>
-        <w:t xml:space="preserve">Debes usar </w:t>
-      </w:r>
-      <w:proofErr w:type="spellStart"/>
+        <w:t xml:space="preserve">se recoge a continuación. Debes usar </w:t>
+      </w:r>
       <w:r>
         <w:rPr>
           <w:i/>
           <w:iCs/>
         </w:rPr>
-        <w:t>cu</w:t>
+        <w:t xml:space="preserve">custom properties </w:t>
+      </w:r>
+      <w:r>
+        <w:t>para definir, al menos, dos de ellos:</w:t>
+      </w:r>
+    </w:p>
+    <w:p>
+      <w:pPr>
+        <w:pStyle w:val="Lista2"/>
+      </w:pPr>
+      <w:r>
+        <w:t xml:space="preserve">Background del </w:t>
       </w:r>
       <w:r>
         <w:rPr>
           <w:i/>
           <w:iCs/>
         </w:rPr>
-        <w:t>s</w:t>
+        <w:t>body</w:t>
+      </w:r>
+      <w:r>
+        <w:t>:</w:t>
+      </w:r>
+      <w:r>
+        <w:t xml:space="preserve"> </w:t>
+      </w:r>
+      <w:r>
+        <w:rPr>
+          <w:rStyle w:val="Codinline"/>
+        </w:rPr>
+        <w:t>#f0f8ff</w:t>
+      </w:r>
+      <w:r>
+        <w:t>.</w:t>
+      </w:r>
+    </w:p>
+    <w:p>
+      <w:pPr>
+        <w:pStyle w:val="Lista2"/>
+      </w:pPr>
+      <w:r>
+        <w:t xml:space="preserve">Background del </w:t>
       </w:r>
       <w:r>
         <w:rPr>
           <w:i/>
           <w:iCs/>
         </w:rPr>
-        <w:t>tom</w:t>
-      </w:r>
-      <w:proofErr w:type="spellEnd"/>
+        <w:t>header</w:t>
+      </w:r>
+      <w:r>
+        <w:t xml:space="preserve"> </w:t>
+      </w:r>
+      <w:r>
+        <w:t xml:space="preserve">y </w:t>
+      </w:r>
       <w:r>
         <w:rPr>
           <w:i/>
           <w:iCs/>
         </w:rPr>
+        <w:t>footer</w:t>
+      </w:r>
+      <w:r>
         <w:t xml:space="preserve"> </w:t>
       </w:r>
-      <w:proofErr w:type="spellStart"/>
+      <w:r>
+        <w:t xml:space="preserve">y color de texto de los </w:t>
+      </w:r>
+      <w:r>
+        <w:rPr>
+          <w:rStyle w:val="Codinline"/>
+        </w:rPr>
+        <w:t>&lt;h&gt;</w:t>
+      </w:r>
+      <w:r>
+        <w:t xml:space="preserve">: </w:t>
+      </w:r>
+      <w:r>
+        <w:rPr>
+          <w:rStyle w:val="Codinline"/>
+        </w:rPr>
+        <w:t>#4a90e2</w:t>
+      </w:r>
+      <w:r>
+        <w:t>.</w:t>
+      </w:r>
+    </w:p>
+    <w:p>
+      <w:pPr>
+        <w:pStyle w:val="Lista2"/>
+      </w:pPr>
+      <w:r>
+        <w:t xml:space="preserve">Hover sobre links de </w:t>
+      </w:r>
       <w:r>
         <w:rPr>
           <w:i/>
           <w:iCs/>
         </w:rPr>
-        <w:t>properties</w:t>
-      </w:r>
-      <w:proofErr w:type="spellEnd"/>
+        <w:t>header</w:t>
+      </w:r>
+      <w:r>
+        <w:t xml:space="preserve"> y </w:t>
+      </w:r>
       <w:r>
         <w:rPr>
           <w:i/>
           <w:iCs/>
         </w:rPr>
-        <w:t xml:space="preserve"> </w:t>
-      </w:r>
-      <w:r>
-        <w:t xml:space="preserve">para definir, al menos, dos de </w:t>
-      </w:r>
-      <w:r>
-        <w:t>ellos:</w:t>
+        <w:t>footer</w:t>
+      </w:r>
+      <w:r>
+        <w:t xml:space="preserve">: </w:t>
+      </w:r>
+      <w:r>
+        <w:rPr>
+          <w:rStyle w:val="Codinline"/>
+        </w:rPr>
+        <w:t>#ffd700</w:t>
+      </w:r>
+      <w:r>
+        <w:t>.</w:t>
       </w:r>
     </w:p>
     <w:p>
       <w:pPr>
         <w:pStyle w:val="Lista2"/>
       </w:pPr>
-      <w:proofErr w:type="spellStart"/>
-      <w:r>
-        <w:t>Background</w:t>
-      </w:r>
-      <w:proofErr w:type="spellEnd"/>
-      <w:r>
-        <w:t xml:space="preserve"> del </w:t>
-      </w:r>
-      <w:proofErr w:type="spellStart"/>
+      <w:r>
+        <w:t xml:space="preserve">Color del efecto sombreado de la zona derecha: </w:t>
+      </w:r>
+      <w:r>
+        <w:rPr>
+          <w:rStyle w:val="Codinline"/>
+        </w:rPr>
+        <w:t>#b7caf6</w:t>
+      </w:r>
+      <w:r>
+        <w:t>.</w:t>
+      </w:r>
+    </w:p>
+    <w:p>
+      <w:pPr>
+        <w:pStyle w:val="Lista2"/>
+      </w:pPr>
+      <w:r>
+        <w:t xml:space="preserve">Background del botón en contacto.html: </w:t>
+      </w:r>
+      <w:r>
+        <w:rPr>
+          <w:rStyle w:val="Codinline"/>
+        </w:rPr>
+        <w:t>#4a90e2</w:t>
+      </w:r>
+      <w:r>
+        <w:t>.</w:t>
+      </w:r>
+    </w:p>
+    <w:p>
+      <w:pPr>
+        <w:pStyle w:val="Lista2"/>
+      </w:pPr>
+      <w:r>
+        <w:t xml:space="preserve">Background hover del botón en contacto.html: </w:t>
+      </w:r>
+      <w:r>
+        <w:rPr>
+          <w:rStyle w:val="Codinline"/>
+        </w:rPr>
+        <w:t>#3a7bc8</w:t>
+      </w:r>
+      <w:r>
+        <w:t>.</w:t>
+      </w:r>
+    </w:p>
+    <w:p>
+      <w:pPr>
+        <w:pStyle w:val="Lista2"/>
+      </w:pPr>
+      <w:r>
+        <w:t xml:space="preserve">Background del </w:t>
+      </w:r>
       <w:r>
         <w:rPr>
           <w:i/>
           <w:iCs/>
         </w:rPr>
-        <w:t>body</w:t>
-      </w:r>
-      <w:proofErr w:type="spellEnd"/>
-      <w:r>
-        <w:t>:</w:t>
-      </w:r>
-      <w:r>
-        <w:t xml:space="preserve"> </w:t>
+        <w:t>scroll to top</w:t>
+      </w:r>
+      <w:r>
+        <w:t xml:space="preserve">: </w:t>
       </w:r>
       <w:r>
         <w:rPr>
           <w:rStyle w:val="Codinline"/>
         </w:rPr>
-        <w:t>#f0f8ff</w:t>
+        <w:t>#</w:t>
+      </w:r>
+      <w:r>
+        <w:rPr>
+          <w:rStyle w:val="Codinline"/>
+        </w:rPr>
+        <w:t>105eb9</w:t>
       </w:r>
       <w:r>
         <w:t>.</w:t>
@@ -687,274 +769,15 @@
       <w:pPr>
         <w:pStyle w:val="Lista2"/>
       </w:pPr>
-      <w:proofErr w:type="spellStart"/>
-      <w:r>
-        <w:t>Background</w:t>
-      </w:r>
-      <w:proofErr w:type="spellEnd"/>
-      <w:r>
-        <w:t xml:space="preserve"> del </w:t>
-      </w:r>
-      <w:proofErr w:type="spellStart"/>
+      <w:r>
+        <w:t xml:space="preserve">Background hover del </w:t>
+      </w:r>
       <w:r>
         <w:rPr>
           <w:i/>
           <w:iCs/>
         </w:rPr>
-        <w:t>header</w:t>
-      </w:r>
-      <w:proofErr w:type="spellEnd"/>
-      <w:r>
-        <w:t xml:space="preserve"> </w:t>
-      </w:r>
-      <w:r>
-        <w:t xml:space="preserve">y </w:t>
-      </w:r>
-      <w:proofErr w:type="spellStart"/>
-      <w:r>
-        <w:rPr>
-          <w:i/>
-          <w:iCs/>
-        </w:rPr>
-        <w:t>footer</w:t>
-      </w:r>
-      <w:proofErr w:type="spellEnd"/>
-      <w:r>
-        <w:t xml:space="preserve"> </w:t>
-      </w:r>
-      <w:r>
-        <w:t xml:space="preserve">y color de texto de los </w:t>
-      </w:r>
-      <w:r>
-        <w:rPr>
-          <w:rStyle w:val="Codinline"/>
-        </w:rPr>
-        <w:t>&lt;h&gt;</w:t>
-      </w:r>
-      <w:r>
-        <w:t xml:space="preserve">: </w:t>
-      </w:r>
-      <w:r>
-        <w:rPr>
-          <w:rStyle w:val="Codinline"/>
-        </w:rPr>
-        <w:t>#4a90e2</w:t>
-      </w:r>
-      <w:r>
-        <w:t>.</w:t>
-      </w:r>
-    </w:p>
-    <w:p>
-      <w:pPr>
-        <w:pStyle w:val="Lista2"/>
-      </w:pPr>
-      <w:proofErr w:type="spellStart"/>
-      <w:r>
-        <w:t>Hover</w:t>
-      </w:r>
-      <w:proofErr w:type="spellEnd"/>
-      <w:r>
-        <w:t xml:space="preserve"> sobre links de </w:t>
-      </w:r>
-      <w:proofErr w:type="spellStart"/>
-      <w:r>
-        <w:rPr>
-          <w:i/>
-          <w:iCs/>
-        </w:rPr>
-        <w:t>header</w:t>
-      </w:r>
-      <w:proofErr w:type="spellEnd"/>
-      <w:r>
-        <w:t xml:space="preserve"> y </w:t>
-      </w:r>
-      <w:proofErr w:type="spellStart"/>
-      <w:r>
-        <w:rPr>
-          <w:i/>
-          <w:iCs/>
-        </w:rPr>
-        <w:t>footer</w:t>
-      </w:r>
-      <w:proofErr w:type="spellEnd"/>
-      <w:r>
-        <w:t xml:space="preserve">: </w:t>
-      </w:r>
-      <w:r>
-        <w:rPr>
-          <w:rStyle w:val="Codinline"/>
-        </w:rPr>
-        <w:t>#ffd700</w:t>
-      </w:r>
-      <w:r>
-        <w:t>.</w:t>
-      </w:r>
-    </w:p>
-    <w:p>
-      <w:pPr>
-        <w:pStyle w:val="Lista2"/>
-      </w:pPr>
-      <w:r>
-        <w:t xml:space="preserve">Color del efecto sombreado de la zona derecha: </w:t>
-      </w:r>
-      <w:r>
-        <w:rPr>
-          <w:rStyle w:val="Codinline"/>
-        </w:rPr>
-        <w:t>#b7caf6</w:t>
-      </w:r>
-      <w:r>
-        <w:t>.</w:t>
-      </w:r>
-    </w:p>
-    <w:p>
-      <w:pPr>
-        <w:pStyle w:val="Lista2"/>
-      </w:pPr>
-      <w:proofErr w:type="spellStart"/>
-      <w:r>
-        <w:t>Background</w:t>
-      </w:r>
-      <w:proofErr w:type="spellEnd"/>
-      <w:r>
-        <w:t xml:space="preserve"> del botón en contacto.html: </w:t>
-      </w:r>
-      <w:r>
-        <w:rPr>
-          <w:rStyle w:val="Codinline"/>
-        </w:rPr>
-        <w:t>#4a90e2</w:t>
-      </w:r>
-      <w:r>
-        <w:t>.</w:t>
-      </w:r>
-    </w:p>
-    <w:p>
-      <w:pPr>
-        <w:pStyle w:val="Lista2"/>
-      </w:pPr>
-      <w:proofErr w:type="spellStart"/>
-      <w:r>
-        <w:t>Background</w:t>
-      </w:r>
-      <w:proofErr w:type="spellEnd"/>
-      <w:r>
-        <w:t xml:space="preserve"> </w:t>
-      </w:r>
-      <w:proofErr w:type="spellStart"/>
-      <w:r>
-        <w:t>hover</w:t>
-      </w:r>
-      <w:proofErr w:type="spellEnd"/>
-      <w:r>
-        <w:t xml:space="preserve"> del botón en contacto.html: </w:t>
-      </w:r>
-      <w:r>
-        <w:rPr>
-          <w:rStyle w:val="Codinline"/>
-        </w:rPr>
-        <w:t>#3a7bc8</w:t>
-      </w:r>
-      <w:r>
-        <w:t>.</w:t>
-      </w:r>
-    </w:p>
-    <w:p>
-      <w:pPr>
-        <w:pStyle w:val="Lista2"/>
-      </w:pPr>
-      <w:proofErr w:type="spellStart"/>
-      <w:r>
-        <w:t>Background</w:t>
-      </w:r>
-      <w:proofErr w:type="spellEnd"/>
-      <w:r>
-        <w:t xml:space="preserve"> del </w:t>
-      </w:r>
-      <w:r>
-        <w:rPr>
-          <w:i/>
-          <w:iCs/>
-        </w:rPr>
-        <w:t xml:space="preserve">scroll </w:t>
-      </w:r>
-      <w:proofErr w:type="spellStart"/>
-      <w:r>
-        <w:rPr>
-          <w:i/>
-          <w:iCs/>
-        </w:rPr>
-        <w:t>to</w:t>
-      </w:r>
-      <w:proofErr w:type="spellEnd"/>
-      <w:r>
-        <w:rPr>
-          <w:i/>
-          <w:iCs/>
-        </w:rPr>
-        <w:t xml:space="preserve"> top</w:t>
-      </w:r>
-      <w:r>
-        <w:t xml:space="preserve">: </w:t>
-      </w:r>
-      <w:r>
-        <w:rPr>
-          <w:rStyle w:val="Codinline"/>
-        </w:rPr>
-        <w:t>#</w:t>
-      </w:r>
-      <w:r>
-        <w:rPr>
-          <w:rStyle w:val="Codinline"/>
-        </w:rPr>
-        <w:t>105eb9</w:t>
-      </w:r>
-      <w:r>
-        <w:t>.</w:t>
-      </w:r>
-    </w:p>
-    <w:p>
-      <w:pPr>
-        <w:pStyle w:val="Lista2"/>
-      </w:pPr>
-      <w:proofErr w:type="spellStart"/>
-      <w:r>
-        <w:t>Background</w:t>
-      </w:r>
-      <w:proofErr w:type="spellEnd"/>
-      <w:r>
-        <w:t xml:space="preserve"> </w:t>
-      </w:r>
-      <w:proofErr w:type="spellStart"/>
-      <w:r>
-        <w:t>hover</w:t>
-      </w:r>
-      <w:proofErr w:type="spellEnd"/>
-      <w:r>
-        <w:t xml:space="preserve"> del </w:t>
-      </w:r>
-      <w:r>
-        <w:rPr>
-          <w:i/>
-          <w:iCs/>
-        </w:rPr>
-        <w:t xml:space="preserve">scroll </w:t>
-      </w:r>
-      <w:proofErr w:type="spellStart"/>
-      <w:r>
-        <w:rPr>
-          <w:i/>
-          <w:iCs/>
-        </w:rPr>
-        <w:t>to</w:t>
-      </w:r>
-      <w:proofErr w:type="spellEnd"/>
-      <w:r>
-        <w:rPr>
-          <w:i/>
-          <w:iCs/>
-        </w:rPr>
-        <w:t xml:space="preserve"> top</w:t>
+        <w:t>scroll to top</w:t>
       </w:r>
       <w:r>
         <w:t xml:space="preserve">: </w:t>
@@ -1306,15 +1129,7 @@
         <w:pStyle w:val="Lista2"/>
       </w:pPr>
       <w:r>
-        <w:t xml:space="preserve">En el formulario, la distribución es 3 columnas para los </w:t>
-      </w:r>
-      <w:proofErr w:type="spellStart"/>
-      <w:r>
-        <w:t>labels</w:t>
-      </w:r>
-      <w:proofErr w:type="spellEnd"/>
-      <w:r>
-        <w:t xml:space="preserve"> y 9 para los elementos del formulario.</w:t>
+        <w:t>En el formulario, la distribución es 3 columnas para los labels y 9 para los elementos del formulario.</w:t>
       </w:r>
     </w:p>
     <w:p>
@@ -1366,15 +1181,7 @@
         <w:t>4</w:t>
       </w:r>
       <w:r>
-        <w:t xml:space="preserve"> columnas para los </w:t>
-      </w:r>
-      <w:proofErr w:type="spellStart"/>
-      <w:r>
-        <w:t>labels</w:t>
-      </w:r>
-      <w:proofErr w:type="spellEnd"/>
-      <w:r>
-        <w:t xml:space="preserve"> y </w:t>
+        <w:t xml:space="preserve"> columnas para los labels y </w:t>
       </w:r>
       <w:r>
         <w:t>8</w:t>
@@ -1416,11 +1223,9 @@
       <w:pPr>
         <w:pStyle w:val="Ttulo2"/>
       </w:pPr>
-      <w:proofErr w:type="spellStart"/>
       <w:r>
         <w:t>Header</w:t>
       </w:r>
-      <w:proofErr w:type="spellEnd"/>
     </w:p>
     <w:p>
       <w:pPr>
@@ -1437,11 +1242,9 @@
       <w:r>
         <w:t xml:space="preserve">El logo y el nombre </w:t>
       </w:r>
-      <w:proofErr w:type="spellStart"/>
       <w:r>
         <w:t>Wanderlust</w:t>
       </w:r>
-      <w:proofErr w:type="spellEnd"/>
       <w:r>
         <w:t xml:space="preserve"> funcionan como un link a index.html.</w:t>
       </w:r>
@@ -1459,15 +1262,7 @@
         <w:pStyle w:val="Lista2"/>
       </w:pPr>
       <w:r>
-        <w:t xml:space="preserve">En cada página, el link correspondiente debe mantener un color de texto distintivo, que será el mismo que el del efecto </w:t>
-      </w:r>
-      <w:proofErr w:type="spellStart"/>
-      <w:r>
-        <w:t>hover</w:t>
-      </w:r>
-      <w:proofErr w:type="spellEnd"/>
-      <w:r>
-        <w:t>.</w:t>
+        <w:t>En cada página, el link correspondiente debe mantener un color de texto distintivo, que será el mismo que el del efecto hover.</w:t>
       </w:r>
     </w:p>
     <w:p>
@@ -1479,11 +1274,9 @@
       <w:pPr>
         <w:pStyle w:val="Ttulo2"/>
       </w:pPr>
-      <w:proofErr w:type="spellStart"/>
       <w:r>
         <w:t>Footer</w:t>
       </w:r>
-      <w:proofErr w:type="spellEnd"/>
     </w:p>
     <w:p>
       <w:pPr>
@@ -1498,15 +1291,7 @@
         <w:pStyle w:val="Lista2"/>
       </w:pPr>
       <w:r>
-        <w:t xml:space="preserve">Los 3 links tienen el mismo efecto </w:t>
-      </w:r>
-      <w:proofErr w:type="spellStart"/>
-      <w:r>
-        <w:t>hover</w:t>
-      </w:r>
-      <w:proofErr w:type="spellEnd"/>
-      <w:r>
-        <w:t xml:space="preserve"> que los links de la cabecera sobre el color del link. Además del cambio de color del texto del link, se mostrará para cada link una barra lateral a la izquierda de 5px de grosor y color blanco.</w:t>
+        <w:t>Los 3 links tienen el mismo efecto hover que los links de la cabecera sobre el color del link. Además del cambio de color del texto del link, se mostrará para cada link una barra lateral a la izquierda de 5px de grosor y color blanco.</w:t>
       </w:r>
     </w:p>
     <w:p>
@@ -1566,67 +1351,47 @@
           <w:i/>
           <w:iCs/>
         </w:rPr>
-        <w:t xml:space="preserve">scroll </w:t>
-      </w:r>
-      <w:proofErr w:type="spellStart"/>
-      <w:r>
-        <w:rPr>
-          <w:b/>
-          <w:bCs/>
+        <w:t>scroll to top</w:t>
+      </w:r>
+      <w:r>
+        <w:t>, habitual en algunas páginas, que sirve para llevar al usuario al comienzo de la página</w:t>
+      </w:r>
+      <w:r>
+        <w:t xml:space="preserve"> con un efecto suave</w:t>
+      </w:r>
+      <w:r>
+        <w:t>.</w:t>
+      </w:r>
+    </w:p>
+    <w:p>
+      <w:pPr>
+        <w:pStyle w:val="Lista2"/>
+      </w:pPr>
+      <w:r>
+        <w:t>A lo largo del sitio web, existe</w:t>
+      </w:r>
+      <w:r>
+        <w:t xml:space="preserve">n varios elementos con fondo blanco y bordes redondeados. En todos esos elementos hay un pequeño efecto </w:t>
+      </w:r>
+      <w:r>
+        <w:rPr>
           <w:i/>
           <w:iCs/>
         </w:rPr>
-        <w:t>to</w:t>
-      </w:r>
-      <w:proofErr w:type="spellEnd"/>
-      <w:r>
-        <w:rPr>
-          <w:b/>
-          <w:bCs/>
-          <w:i/>
-          <w:iCs/>
-        </w:rPr>
-        <w:t xml:space="preserve"> top</w:t>
-      </w:r>
-      <w:r>
-        <w:t>, habitual en algunas páginas, que sirve para llevar al usuario al comienzo de la página</w:t>
-      </w:r>
-      <w:r>
-        <w:t xml:space="preserve"> con un efecto suave</w:t>
+        <w:t>hover</w:t>
+      </w:r>
+      <w:r>
+        <w:t xml:space="preserve"> que consiste en mover ligeramente hacia arriba el elemento</w:t>
       </w:r>
       <w:r>
         <w:t>.</w:t>
       </w:r>
-    </w:p>
-    <w:p>
-      <w:pPr>
-        <w:pStyle w:val="Lista2"/>
-      </w:pPr>
-      <w:r>
-        <w:t>A lo largo del sitio web, existe</w:t>
-      </w:r>
-      <w:r>
-        <w:t xml:space="preserve">n varios elementos con fondo blanco y bordes redondeados. En todos esos elementos hay un pequeño efecto </w:t>
-      </w:r>
-      <w:proofErr w:type="spellStart"/>
-      <w:r>
-        <w:t>hover</w:t>
-      </w:r>
-      <w:proofErr w:type="spellEnd"/>
-      <w:r>
-        <w:t xml:space="preserve"> que consiste en mover ligeramente hacia arriba el elemento</w:t>
-      </w:r>
-      <w:r>
-        <w:t>.</w:t>
-      </w:r>
       <w:r>
         <w:t xml:space="preserve"> Debes conseguir este efecto con las técnicas que ya conoces y hemos visto en clase.</w:t>
       </w:r>
-    </w:p>
-    <w:p>
-      <w:pPr>
-        <w:pStyle w:val="Parrafo"/>
-      </w:pPr>
+      <w:r>
+        <w:t xml:space="preserve"> Además, ese movimiento debe ser suave, no brusco.</w:t>
+      </w:r>
     </w:p>
     <w:p>
       <w:pPr>
@@ -1721,76 +1486,34 @@
         <w:rPr>
           <w:rFonts w:cstheme="minorHAnsi"/>
         </w:rPr>
-        <w:t xml:space="preserve"> como respuesta a la tarea de </w:t>
-      </w:r>
-      <w:proofErr w:type="spellStart"/>
+        <w:t xml:space="preserve"> como respuesta a la tarea de Classroom creada a tal efecto</w:t>
+      </w:r>
       <w:r>
         <w:rPr>
           <w:rFonts w:cstheme="minorHAnsi"/>
         </w:rPr>
-        <w:t>Classroom</w:t>
-      </w:r>
-      <w:proofErr w:type="spellEnd"/>
-      <w:r>
+        <w:t>.</w:t>
+      </w:r>
+    </w:p>
+    <w:p>
+      <w:pPr>
+        <w:pStyle w:val="Parrafo"/>
         <w:rPr>
           <w:rFonts w:cstheme="minorHAnsi"/>
         </w:rPr>
-        <w:t xml:space="preserve"> creada a tal efecto</w:t>
-      </w:r>
+      </w:pPr>
+      <w:bookmarkStart w:id="2" w:name="_Hlk118281168"/>
       <w:r>
         <w:rPr>
           <w:rFonts w:cstheme="minorHAnsi"/>
         </w:rPr>
-        <w:t>.</w:t>
-      </w:r>
-    </w:p>
-    <w:p>
-      <w:pPr>
-        <w:pStyle w:val="Parrafo"/>
+        <w:t xml:space="preserve">Utiliza una correcta estructura de directorios y </w:t>
+      </w:r>
+      <w:r>
         <w:rPr>
           <w:rFonts w:cstheme="minorHAnsi"/>
         </w:rPr>
-      </w:pPr>
-      <w:bookmarkStart w:id="2" w:name="_Hlk118281168"/>
-      <w:r>
-        <w:rPr>
-          <w:rFonts w:cstheme="minorHAnsi"/>
-        </w:rPr>
-        <w:t xml:space="preserve">Utiliza una correcta estructura de directorios y </w:t>
-      </w:r>
-      <w:r>
-        <w:rPr>
-          <w:rFonts w:cstheme="minorHAnsi"/>
-        </w:rPr>
-        <w:t xml:space="preserve">rutas relativas para archivos </w:t>
-      </w:r>
-      <w:proofErr w:type="spellStart"/>
-      <w:r>
-        <w:rPr>
-          <w:rFonts w:cstheme="minorHAnsi"/>
-        </w:rPr>
-        <w:t>css</w:t>
-      </w:r>
-      <w:proofErr w:type="spellEnd"/>
-      <w:r>
-        <w:rPr>
-          <w:rFonts w:cstheme="minorHAnsi"/>
-        </w:rPr>
-        <w:t xml:space="preserve">, </w:t>
-      </w:r>
-      <w:proofErr w:type="spellStart"/>
-      <w:r>
-        <w:rPr>
-          <w:rFonts w:cstheme="minorHAnsi"/>
-        </w:rPr>
-        <w:t>js</w:t>
-      </w:r>
-      <w:proofErr w:type="spellEnd"/>
-      <w:r>
-        <w:rPr>
-          <w:rFonts w:cstheme="minorHAnsi"/>
-        </w:rPr>
-        <w:t xml:space="preserve"> o imágenes. </w:t>
+        <w:t xml:space="preserve">rutas relativas para archivos css, js o imágenes. </w:t>
       </w:r>
       <w:r>
         <w:rPr>
@@ -1877,16 +1600,8 @@
         <w:rPr>
           <w:rFonts w:cstheme="minorHAnsi"/>
         </w:rPr>
-        <w:t xml:space="preserve"> en la tarea de </w:t>
-      </w:r>
-      <w:proofErr w:type="spellStart"/>
-      <w:r>
-        <w:rPr>
-          <w:rFonts w:cstheme="minorHAnsi"/>
-        </w:rPr>
-        <w:t>Classroom</w:t>
-      </w:r>
-      <w:proofErr w:type="spellEnd"/>
+        <w:t xml:space="preserve"> en la tarea de Classroom</w:t>
+      </w:r>
       <w:r>
         <w:rPr>
           <w:rFonts w:cstheme="minorHAnsi"/>
@@ -2128,7 +1843,6 @@
       <w:r>
         <w:t xml:space="preserve"> a aquella parte o zona de una página web con entidad propia o que representa una sección concreta (</w:t>
       </w:r>
-      <w:proofErr w:type="spellStart"/>
       <w:r>
         <w:rPr>
           <w:i/>
@@ -2136,7 +1850,6 @@
         </w:rPr>
         <w:t>header</w:t>
       </w:r>
-      <w:proofErr w:type="spellEnd"/>
       <w:r>
         <w:t xml:space="preserve">, </w:t>
       </w:r>
@@ -2150,7 +1863,6 @@
       <w:r>
         <w:t xml:space="preserve">, </w:t>
       </w:r>
-      <w:proofErr w:type="spellStart"/>
       <w:r>
         <w:rPr>
           <w:i/>
@@ -2158,11 +1870,9 @@
         </w:rPr>
         <w:t>footer</w:t>
       </w:r>
-      <w:proofErr w:type="spellEnd"/>
       <w:r>
         <w:t xml:space="preserve">, </w:t>
       </w:r>
-      <w:proofErr w:type="spellStart"/>
       <w:r>
         <w:rPr>
           <w:i/>
@@ -2170,7 +1880,6 @@
         </w:rPr>
         <w:t>section</w:t>
       </w:r>
-      <w:proofErr w:type="spellEnd"/>
       <w:r>
         <w:t xml:space="preserve">, </w:t>
       </w:r>
@@ -2180,7 +1889,6 @@
       <w:r>
         <w:t xml:space="preserve"> representativa del </w:t>
       </w:r>
-      <w:proofErr w:type="spellStart"/>
       <w:r>
         <w:rPr>
           <w:i/>
@@ -2188,7 +1896,6 @@
         </w:rPr>
         <w:t>main</w:t>
       </w:r>
-      <w:proofErr w:type="spellEnd"/>
       <w:r>
         <w:t>, etc.).</w:t>
       </w:r>
@@ -6319,6 +6026,7 @@
   <w:style w:type="character" w:default="1" w:styleId="Fuentedeprrafopredeter">
     <w:name w:val="Default Paragraph Font"/>
     <w:uiPriority w:val="1"/>
+    <w:semiHidden/>
     <w:unhideWhenUsed/>
   </w:style>
   <w:style w:type="table" w:default="1" w:styleId="Tablanormal">

</xml_diff>

<commit_message>
Añade la solución al examen de flex
</commit_message>
<xml_diff>
--- a/PRÁCTICAS/P1/enunciado/DIW 24-25. Práctica 1.docx
+++ b/PRÁCTICAS/P1/enunciado/DIW 24-25. Práctica 1.docx
@@ -322,174 +322,135 @@
           <w:i/>
           <w:iCs/>
         </w:rPr>
-        <w:t xml:space="preserve">responsive </w:t>
-      </w:r>
-      <w:proofErr w:type="spellStart"/>
+        <w:t>responsive design</w:t>
+      </w:r>
+      <w:r>
+        <w:t xml:space="preserve"> y </w:t>
+      </w:r>
       <w:r>
         <w:rPr>
           <w:i/>
           <w:iCs/>
         </w:rPr>
-        <w:t>design</w:t>
-      </w:r>
-      <w:proofErr w:type="spellEnd"/>
-      <w:r>
-        <w:t xml:space="preserve"> y </w:t>
-      </w:r>
-      <w:proofErr w:type="spellStart"/>
+        <w:t>mobile first</w:t>
+      </w:r>
+      <w:r>
+        <w:t>.</w:t>
+      </w:r>
+    </w:p>
+    <w:p>
+      <w:pPr>
+        <w:pStyle w:val="Lista2"/>
+      </w:pPr>
+      <w:r>
+        <w:t>Debe u</w:t>
+      </w:r>
+      <w:r>
+        <w:t>tiliza</w:t>
+      </w:r>
+      <w:r>
+        <w:t>r</w:t>
+      </w:r>
+      <w:r>
+        <w:t xml:space="preserve"> un layout en columnas a partir del fichero </w:t>
+      </w:r>
       <w:r>
         <w:rPr>
           <w:i/>
           <w:iCs/>
         </w:rPr>
-        <w:t>mobile</w:t>
-      </w:r>
-      <w:proofErr w:type="spellEnd"/>
+        <w:t>columnas.css</w:t>
+      </w:r>
+      <w:r>
+        <w:t>.</w:t>
+      </w:r>
+    </w:p>
+    <w:p>
+      <w:pPr>
+        <w:pStyle w:val="Lista2"/>
+      </w:pPr>
+      <w:r>
+        <w:t xml:space="preserve">Debe contener </w:t>
+      </w:r>
+      <w:r>
+        <w:t xml:space="preserve">las </w:t>
+      </w:r>
+      <w:r>
+        <w:t xml:space="preserve">etiquetas semánticas </w:t>
+      </w:r>
+      <w:r>
+        <w:t xml:space="preserve">que creas conveniente </w:t>
+      </w:r>
+      <w:r>
+        <w:t xml:space="preserve">donde sean necesarias: </w:t>
+      </w:r>
       <w:r>
         <w:rPr>
           <w:i/>
           <w:iCs/>
         </w:rPr>
-        <w:t xml:space="preserve"> </w:t>
-      </w:r>
-      <w:proofErr w:type="spellStart"/>
+        <w:t>header</w:t>
+      </w:r>
+      <w:r>
+        <w:t xml:space="preserve">, </w:t>
+      </w:r>
       <w:r>
         <w:rPr>
           <w:i/>
           <w:iCs/>
         </w:rPr>
-        <w:t>first</w:t>
-      </w:r>
-      <w:proofErr w:type="spellEnd"/>
-      <w:r>
-        <w:t>.</w:t>
-      </w:r>
-    </w:p>
-    <w:p>
-      <w:pPr>
-        <w:pStyle w:val="Lista2"/>
-      </w:pPr>
-      <w:r>
-        <w:t>Debe u</w:t>
-      </w:r>
-      <w:r>
-        <w:t>tiliza</w:t>
-      </w:r>
-      <w:r>
-        <w:t>r</w:t>
-      </w:r>
-      <w:r>
-        <w:t xml:space="preserve"> un layout en columnas a partir del fichero </w:t>
+        <w:t>nav</w:t>
+      </w:r>
+      <w:r>
+        <w:t xml:space="preserve">, </w:t>
       </w:r>
       <w:r>
         <w:rPr>
           <w:i/>
           <w:iCs/>
         </w:rPr>
-        <w:t>columnas.css</w:t>
-      </w:r>
-      <w:r>
-        <w:t>.</w:t>
-      </w:r>
-    </w:p>
-    <w:p>
-      <w:pPr>
-        <w:pStyle w:val="Lista2"/>
-      </w:pPr>
-      <w:r>
-        <w:t xml:space="preserve">Debe contener </w:t>
-      </w:r>
-      <w:r>
-        <w:t xml:space="preserve">las </w:t>
-      </w:r>
-      <w:r>
-        <w:t xml:space="preserve">etiquetas semánticas </w:t>
-      </w:r>
-      <w:r>
-        <w:t xml:space="preserve">que creas conveniente </w:t>
-      </w:r>
-      <w:r>
-        <w:t xml:space="preserve">donde sean necesarias: </w:t>
-      </w:r>
-      <w:proofErr w:type="spellStart"/>
+        <w:t>main</w:t>
+      </w:r>
+      <w:r>
+        <w:t xml:space="preserve">, </w:t>
+      </w:r>
       <w:r>
         <w:rPr>
           <w:i/>
           <w:iCs/>
         </w:rPr>
-        <w:t>header</w:t>
-      </w:r>
-      <w:proofErr w:type="spellEnd"/>
+        <w:t>section</w:t>
+      </w:r>
       <w:r>
         <w:t xml:space="preserve">, </w:t>
       </w:r>
-      <w:proofErr w:type="spellStart"/>
       <w:r>
         <w:rPr>
           <w:i/>
           <w:iCs/>
         </w:rPr>
-        <w:t>nav</w:t>
-      </w:r>
-      <w:proofErr w:type="spellEnd"/>
+        <w:t>article</w:t>
+      </w:r>
       <w:r>
         <w:t xml:space="preserve">, </w:t>
       </w:r>
-      <w:proofErr w:type="spellStart"/>
       <w:r>
         <w:rPr>
           <w:i/>
           <w:iCs/>
         </w:rPr>
-        <w:t>main</w:t>
-      </w:r>
-      <w:proofErr w:type="spellEnd"/>
-      <w:r>
-        <w:t xml:space="preserve">, </w:t>
-      </w:r>
-      <w:proofErr w:type="spellStart"/>
+        <w:t>aside</w:t>
+      </w:r>
+      <w:r>
+        <w:t xml:space="preserve"> y </w:t>
+      </w:r>
       <w:r>
         <w:rPr>
           <w:i/>
           <w:iCs/>
         </w:rPr>
-        <w:t>section</w:t>
-      </w:r>
-      <w:proofErr w:type="spellEnd"/>
-      <w:r>
-        <w:t xml:space="preserve">, </w:t>
-      </w:r>
-      <w:proofErr w:type="spellStart"/>
-      <w:r>
-        <w:rPr>
-          <w:i/>
-          <w:iCs/>
-        </w:rPr>
-        <w:t>article</w:t>
-      </w:r>
-      <w:proofErr w:type="spellEnd"/>
-      <w:r>
-        <w:t xml:space="preserve">, </w:t>
-      </w:r>
-      <w:r>
-        <w:rPr>
-          <w:i/>
-          <w:iCs/>
-        </w:rPr>
-        <w:t>aside</w:t>
-      </w:r>
-      <w:r>
-        <w:t xml:space="preserve"> y </w:t>
-      </w:r>
-      <w:proofErr w:type="spellStart"/>
-      <w:r>
-        <w:rPr>
-          <w:i/>
-          <w:iCs/>
-        </w:rPr>
         <w:t>footer</w:t>
       </w:r>
-      <w:proofErr w:type="spellEnd"/>
       <w:r>
         <w:t>.</w:t>
       </w:r>
@@ -590,135 +551,215 @@
       <w:r>
         <w:t xml:space="preserve">se recoge a continuación. Debes usar </w:t>
       </w:r>
-      <w:proofErr w:type="spellStart"/>
       <w:r>
         <w:rPr>
           <w:i/>
           <w:iCs/>
         </w:rPr>
-        <w:t>custom</w:t>
-      </w:r>
-      <w:proofErr w:type="spellEnd"/>
+        <w:t xml:space="preserve">custom properties </w:t>
+      </w:r>
+      <w:r>
+        <w:t>para definir, al menos, dos de ellos:</w:t>
+      </w:r>
+    </w:p>
+    <w:p>
+      <w:pPr>
+        <w:pStyle w:val="Lista2"/>
+      </w:pPr>
+      <w:r>
+        <w:t xml:space="preserve">Background del </w:t>
+      </w:r>
       <w:r>
         <w:rPr>
           <w:i/>
           <w:iCs/>
         </w:rPr>
+        <w:t>body</w:t>
+      </w:r>
+      <w:r>
+        <w:t>:</w:t>
+      </w:r>
+      <w:r>
         <w:t xml:space="preserve"> </w:t>
       </w:r>
-      <w:proofErr w:type="spellStart"/>
+      <w:r>
+        <w:rPr>
+          <w:rStyle w:val="Codinline"/>
+        </w:rPr>
+        <w:t>#f0f8ff</w:t>
+      </w:r>
+      <w:r>
+        <w:t>.</w:t>
+      </w:r>
+    </w:p>
+    <w:p>
+      <w:pPr>
+        <w:pStyle w:val="Lista2"/>
+      </w:pPr>
+      <w:r>
+        <w:t xml:space="preserve">Background del </w:t>
+      </w:r>
       <w:r>
         <w:rPr>
           <w:i/>
           <w:iCs/>
         </w:rPr>
-        <w:t>properties</w:t>
-      </w:r>
-      <w:proofErr w:type="spellEnd"/>
+        <w:t>header</w:t>
+      </w:r>
+      <w:r>
+        <w:t xml:space="preserve"> </w:t>
+      </w:r>
+      <w:r>
+        <w:t xml:space="preserve">y </w:t>
+      </w:r>
       <w:r>
         <w:rPr>
           <w:i/>
           <w:iCs/>
         </w:rPr>
+        <w:t>footer</w:t>
+      </w:r>
+      <w:r>
         <w:t xml:space="preserve"> </w:t>
       </w:r>
       <w:r>
-        <w:t>para definir, al menos, dos de ellos:</w:t>
+        <w:t xml:space="preserve">y color de texto de los </w:t>
+      </w:r>
+      <w:r>
+        <w:rPr>
+          <w:rStyle w:val="Codinline"/>
+        </w:rPr>
+        <w:t>&lt;h&gt;</w:t>
+      </w:r>
+      <w:r>
+        <w:t xml:space="preserve">: </w:t>
+      </w:r>
+      <w:r>
+        <w:rPr>
+          <w:rStyle w:val="Codinline"/>
+        </w:rPr>
+        <w:t>#4a90e2</w:t>
+      </w:r>
+      <w:r>
+        <w:t>.</w:t>
       </w:r>
     </w:p>
     <w:p>
       <w:pPr>
         <w:pStyle w:val="Lista2"/>
       </w:pPr>
-      <w:proofErr w:type="spellStart"/>
-      <w:r>
-        <w:t>Background</w:t>
-      </w:r>
-      <w:proofErr w:type="spellEnd"/>
-      <w:r>
-        <w:t xml:space="preserve"> del </w:t>
-      </w:r>
-      <w:proofErr w:type="spellStart"/>
+      <w:r>
+        <w:t xml:space="preserve">Hover sobre links de </w:t>
+      </w:r>
       <w:r>
         <w:rPr>
           <w:i/>
           <w:iCs/>
         </w:rPr>
-        <w:t>body</w:t>
-      </w:r>
-      <w:proofErr w:type="spellEnd"/>
-      <w:r>
-        <w:t>:</w:t>
-      </w:r>
-      <w:r>
-        <w:t xml:space="preserve"> </w:t>
-      </w:r>
-      <w:r>
-        <w:rPr>
-          <w:rStyle w:val="Codinline"/>
-        </w:rPr>
-        <w:t>#f0f8ff</w:t>
-      </w:r>
-      <w:r>
-        <w:t>.</w:t>
-      </w:r>
-    </w:p>
-    <w:p>
-      <w:pPr>
-        <w:pStyle w:val="Lista2"/>
-      </w:pPr>
-      <w:proofErr w:type="spellStart"/>
-      <w:r>
-        <w:t>Background</w:t>
-      </w:r>
-      <w:proofErr w:type="spellEnd"/>
-      <w:r>
-        <w:t xml:space="preserve"> del </w:t>
-      </w:r>
-      <w:proofErr w:type="spellStart"/>
+        <w:t>header</w:t>
+      </w:r>
+      <w:r>
+        <w:t xml:space="preserve"> y </w:t>
+      </w:r>
       <w:r>
         <w:rPr>
           <w:i/>
           <w:iCs/>
         </w:rPr>
-        <w:t>header</w:t>
-      </w:r>
-      <w:proofErr w:type="spellEnd"/>
-      <w:r>
-        <w:t xml:space="preserve"> </w:t>
-      </w:r>
-      <w:r>
-        <w:t xml:space="preserve">y </w:t>
-      </w:r>
-      <w:proofErr w:type="spellStart"/>
+        <w:t>footer</w:t>
+      </w:r>
+      <w:r>
+        <w:t xml:space="preserve">: </w:t>
+      </w:r>
+      <w:r>
+        <w:rPr>
+          <w:rStyle w:val="Codinline"/>
+        </w:rPr>
+        <w:t>#ffd700</w:t>
+      </w:r>
+      <w:r>
+        <w:t>.</w:t>
+      </w:r>
+    </w:p>
+    <w:p>
+      <w:pPr>
+        <w:pStyle w:val="Lista2"/>
+      </w:pPr>
+      <w:r>
+        <w:t xml:space="preserve">Color del efecto sombreado de la zona derecha: </w:t>
+      </w:r>
+      <w:r>
+        <w:rPr>
+          <w:rStyle w:val="Codinline"/>
+        </w:rPr>
+        <w:t>#b7caf6</w:t>
+      </w:r>
+      <w:r>
+        <w:t>.</w:t>
+      </w:r>
+    </w:p>
+    <w:p>
+      <w:pPr>
+        <w:pStyle w:val="Lista2"/>
+      </w:pPr>
+      <w:r>
+        <w:t xml:space="preserve">Background del botón en contacto.html: </w:t>
+      </w:r>
+      <w:r>
+        <w:rPr>
+          <w:rStyle w:val="Codinline"/>
+        </w:rPr>
+        <w:t>#4a90e2</w:t>
+      </w:r>
+      <w:r>
+        <w:t>.</w:t>
+      </w:r>
+    </w:p>
+    <w:p>
+      <w:pPr>
+        <w:pStyle w:val="Lista2"/>
+      </w:pPr>
+      <w:r>
+        <w:t xml:space="preserve">Background hover del botón en contacto.html: </w:t>
+      </w:r>
+      <w:r>
+        <w:rPr>
+          <w:rStyle w:val="Codinline"/>
+        </w:rPr>
+        <w:t>#3a7bc8</w:t>
+      </w:r>
+      <w:r>
+        <w:t>.</w:t>
+      </w:r>
+    </w:p>
+    <w:p>
+      <w:pPr>
+        <w:pStyle w:val="Lista2"/>
+      </w:pPr>
+      <w:r>
+        <w:t xml:space="preserve">Background del </w:t>
+      </w:r>
       <w:r>
         <w:rPr>
           <w:i/>
           <w:iCs/>
         </w:rPr>
-        <w:t>footer</w:t>
-      </w:r>
-      <w:proofErr w:type="spellEnd"/>
-      <w:r>
-        <w:t xml:space="preserve"> </w:t>
-      </w:r>
-      <w:r>
-        <w:t xml:space="preserve">y color de texto de los </w:t>
+        <w:t>scroll to top</w:t>
+      </w:r>
+      <w:r>
+        <w:t xml:space="preserve">: </w:t>
       </w:r>
       <w:r>
         <w:rPr>
           <w:rStyle w:val="Codinline"/>
         </w:rPr>
-        <w:t>&lt;h&gt;</w:t>
-      </w:r>
-      <w:r>
-        <w:t xml:space="preserve">: </w:t>
+        <w:t>#</w:t>
       </w:r>
       <w:r>
         <w:rPr>
           <w:rStyle w:val="Codinline"/>
         </w:rPr>
-        <w:t>#4a90e2</w:t>
+        <w:t>105eb9</w:t>
       </w:r>
       <w:r>
         <w:t>.</w:t>
@@ -728,213 +769,15 @@
       <w:pPr>
         <w:pStyle w:val="Lista2"/>
       </w:pPr>
-      <w:proofErr w:type="spellStart"/>
-      <w:r>
-        <w:t>Hover</w:t>
-      </w:r>
-      <w:proofErr w:type="spellEnd"/>
-      <w:r>
-        <w:t xml:space="preserve"> sobre links de </w:t>
-      </w:r>
-      <w:proofErr w:type="spellStart"/>
+      <w:r>
+        <w:t xml:space="preserve">Background hover del </w:t>
+      </w:r>
       <w:r>
         <w:rPr>
           <w:i/>
           <w:iCs/>
         </w:rPr>
-        <w:t>header</w:t>
-      </w:r>
-      <w:proofErr w:type="spellEnd"/>
-      <w:r>
-        <w:t xml:space="preserve"> y </w:t>
-      </w:r>
-      <w:proofErr w:type="spellStart"/>
-      <w:r>
-        <w:rPr>
-          <w:i/>
-          <w:iCs/>
-        </w:rPr>
-        <w:t>footer</w:t>
-      </w:r>
-      <w:proofErr w:type="spellEnd"/>
-      <w:r>
-        <w:t xml:space="preserve">: </w:t>
-      </w:r>
-      <w:r>
-        <w:rPr>
-          <w:rStyle w:val="Codinline"/>
-        </w:rPr>
-        <w:t>#ffd700</w:t>
-      </w:r>
-      <w:r>
-        <w:t>.</w:t>
-      </w:r>
-    </w:p>
-    <w:p>
-      <w:pPr>
-        <w:pStyle w:val="Lista2"/>
-      </w:pPr>
-      <w:r>
-        <w:t xml:space="preserve">Color del efecto sombreado de la zona derecha: </w:t>
-      </w:r>
-      <w:r>
-        <w:rPr>
-          <w:rStyle w:val="Codinline"/>
-        </w:rPr>
-        <w:t>#b7caf6</w:t>
-      </w:r>
-      <w:r>
-        <w:t>.</w:t>
-      </w:r>
-    </w:p>
-    <w:p>
-      <w:pPr>
-        <w:pStyle w:val="Lista2"/>
-      </w:pPr>
-      <w:proofErr w:type="spellStart"/>
-      <w:r>
-        <w:t>Background</w:t>
-      </w:r>
-      <w:proofErr w:type="spellEnd"/>
-      <w:r>
-        <w:t xml:space="preserve"> del botón en contacto.html: </w:t>
-      </w:r>
-      <w:r>
-        <w:rPr>
-          <w:rStyle w:val="Codinline"/>
-        </w:rPr>
-        <w:t>#4a90e2</w:t>
-      </w:r>
-      <w:r>
-        <w:t>.</w:t>
-      </w:r>
-    </w:p>
-    <w:p>
-      <w:pPr>
-        <w:pStyle w:val="Lista2"/>
-      </w:pPr>
-      <w:proofErr w:type="spellStart"/>
-      <w:r>
-        <w:t>Background</w:t>
-      </w:r>
-      <w:proofErr w:type="spellEnd"/>
-      <w:r>
-        <w:t xml:space="preserve"> </w:t>
-      </w:r>
-      <w:proofErr w:type="spellStart"/>
-      <w:r>
-        <w:t>hover</w:t>
-      </w:r>
-      <w:proofErr w:type="spellEnd"/>
-      <w:r>
-        <w:t xml:space="preserve"> del botón en contacto.html: </w:t>
-      </w:r>
-      <w:r>
-        <w:rPr>
-          <w:rStyle w:val="Codinline"/>
-        </w:rPr>
-        <w:t>#3a7bc8</w:t>
-      </w:r>
-      <w:r>
-        <w:t>.</w:t>
-      </w:r>
-    </w:p>
-    <w:p>
-      <w:pPr>
-        <w:pStyle w:val="Lista2"/>
-      </w:pPr>
-      <w:proofErr w:type="spellStart"/>
-      <w:r>
-        <w:t>Background</w:t>
-      </w:r>
-      <w:proofErr w:type="spellEnd"/>
-      <w:r>
-        <w:t xml:space="preserve"> del </w:t>
-      </w:r>
-      <w:r>
-        <w:rPr>
-          <w:i/>
-          <w:iCs/>
-        </w:rPr>
-        <w:t xml:space="preserve">scroll </w:t>
-      </w:r>
-      <w:proofErr w:type="spellStart"/>
-      <w:r>
-        <w:rPr>
-          <w:i/>
-          <w:iCs/>
-        </w:rPr>
-        <w:t>to</w:t>
-      </w:r>
-      <w:proofErr w:type="spellEnd"/>
-      <w:r>
-        <w:rPr>
-          <w:i/>
-          <w:iCs/>
-        </w:rPr>
-        <w:t xml:space="preserve"> top</w:t>
-      </w:r>
-      <w:r>
-        <w:t xml:space="preserve">: </w:t>
-      </w:r>
-      <w:r>
-        <w:rPr>
-          <w:rStyle w:val="Codinline"/>
-        </w:rPr>
-        <w:t>#</w:t>
-      </w:r>
-      <w:r>
-        <w:rPr>
-          <w:rStyle w:val="Codinline"/>
-        </w:rPr>
-        <w:t>105eb9</w:t>
-      </w:r>
-      <w:r>
-        <w:t>.</w:t>
-      </w:r>
-    </w:p>
-    <w:p>
-      <w:pPr>
-        <w:pStyle w:val="Lista2"/>
-      </w:pPr>
-      <w:proofErr w:type="spellStart"/>
-      <w:r>
-        <w:t>Background</w:t>
-      </w:r>
-      <w:proofErr w:type="spellEnd"/>
-      <w:r>
-        <w:t xml:space="preserve"> </w:t>
-      </w:r>
-      <w:proofErr w:type="spellStart"/>
-      <w:r>
-        <w:t>hover</w:t>
-      </w:r>
-      <w:proofErr w:type="spellEnd"/>
-      <w:r>
-        <w:t xml:space="preserve"> del </w:t>
-      </w:r>
-      <w:r>
-        <w:rPr>
-          <w:i/>
-          <w:iCs/>
-        </w:rPr>
-        <w:t xml:space="preserve">scroll </w:t>
-      </w:r>
-      <w:proofErr w:type="spellStart"/>
-      <w:r>
-        <w:rPr>
-          <w:i/>
-          <w:iCs/>
-        </w:rPr>
-        <w:t>to</w:t>
-      </w:r>
-      <w:proofErr w:type="spellEnd"/>
-      <w:r>
-        <w:rPr>
-          <w:i/>
-          <w:iCs/>
-        </w:rPr>
-        <w:t xml:space="preserve"> top</w:t>
+        <w:t>scroll to top</w:t>
       </w:r>
       <w:r>
         <w:t xml:space="preserve">: </w:t>
@@ -1286,15 +1129,7 @@
         <w:pStyle w:val="Lista2"/>
       </w:pPr>
       <w:r>
-        <w:t xml:space="preserve">En el formulario, la distribución es 3 columnas para los </w:t>
-      </w:r>
-      <w:proofErr w:type="spellStart"/>
-      <w:r>
-        <w:t>labels</w:t>
-      </w:r>
-      <w:proofErr w:type="spellEnd"/>
-      <w:r>
-        <w:t xml:space="preserve"> y 9 para los elementos del formulario.</w:t>
+        <w:t>En el formulario, la distribución es 3 columnas para los labels y 9 para los elementos del formulario.</w:t>
       </w:r>
     </w:p>
     <w:p>
@@ -1346,15 +1181,7 @@
         <w:t>4</w:t>
       </w:r>
       <w:r>
-        <w:t xml:space="preserve"> columnas para los </w:t>
-      </w:r>
-      <w:proofErr w:type="spellStart"/>
-      <w:r>
-        <w:t>labels</w:t>
-      </w:r>
-      <w:proofErr w:type="spellEnd"/>
-      <w:r>
-        <w:t xml:space="preserve"> y </w:t>
+        <w:t xml:space="preserve"> columnas para los labels y </w:t>
       </w:r>
       <w:r>
         <w:t>8</w:t>
@@ -1389,18 +1216,11 @@
     </w:p>
     <w:p>
       <w:pPr>
-        <w:pStyle w:val="Parrafo"/>
-      </w:pPr>
-    </w:p>
-    <w:p>
-      <w:pPr>
         <w:pStyle w:val="Ttulo2"/>
       </w:pPr>
-      <w:proofErr w:type="spellStart"/>
       <w:r>
         <w:t>Header</w:t>
       </w:r>
-      <w:proofErr w:type="spellEnd"/>
     </w:p>
     <w:p>
       <w:pPr>
@@ -1417,11 +1237,9 @@
       <w:r>
         <w:t xml:space="preserve">El logo y el nombre </w:t>
       </w:r>
-      <w:proofErr w:type="spellStart"/>
       <w:r>
         <w:t>Wanderlust</w:t>
       </w:r>
-      <w:proofErr w:type="spellEnd"/>
       <w:r>
         <w:t xml:space="preserve"> funcionan como un link a index.html.</w:t>
       </w:r>
@@ -1431,7 +1249,13 @@
         <w:pStyle w:val="Lista2"/>
       </w:pPr>
       <w:r>
-        <w:t>Los links de navegación deben funcionar adecuadamente y llevar a las distintas páginas del sitio.</w:t>
+        <w:t xml:space="preserve">Los links de navegación deben funcionar adecuadamente y llevar a las distintas </w:t>
+      </w:r>
+      <w:r>
+        <w:t>páginas</w:t>
+      </w:r>
+      <w:r>
+        <w:t xml:space="preserve"> del sitio.</w:t>
       </w:r>
     </w:p>
     <w:p>
@@ -1439,31 +1263,24 @@
         <w:pStyle w:val="Lista2"/>
       </w:pPr>
       <w:r>
-        <w:t xml:space="preserve">En cada página, el link correspondiente debe mantener un color de texto distintivo, que será el mismo que el del efecto </w:t>
-      </w:r>
-      <w:proofErr w:type="spellStart"/>
-      <w:r>
-        <w:t>hover</w:t>
-      </w:r>
-      <w:proofErr w:type="spellEnd"/>
-      <w:r>
-        <w:t>.</w:t>
-      </w:r>
-    </w:p>
-    <w:p>
-      <w:pPr>
-        <w:pStyle w:val="Parrafo"/>
-      </w:pPr>
+        <w:t>En cada página, el link correspondiente debe mantener un color de texto distintivo, que será el mismo que el del efecto hover.</w:t>
+      </w:r>
+    </w:p>
+    <w:p>
+      <w:pPr>
+        <w:pStyle w:val="Lista2"/>
+      </w:pPr>
+      <w:r>
+        <w:t xml:space="preserve">El título está centrado verticalmente (centrado con la imagen del logo). </w:t>
+      </w:r>
     </w:p>
     <w:p>
       <w:pPr>
         <w:pStyle w:val="Ttulo2"/>
       </w:pPr>
-      <w:proofErr w:type="spellStart"/>
       <w:r>
         <w:t>Footer</w:t>
       </w:r>
-      <w:proofErr w:type="spellEnd"/>
     </w:p>
     <w:p>
       <w:pPr>
@@ -1478,15 +1295,7 @@
         <w:pStyle w:val="Lista2"/>
       </w:pPr>
       <w:r>
-        <w:t xml:space="preserve">Los 3 links tienen el mismo efecto </w:t>
-      </w:r>
-      <w:proofErr w:type="spellStart"/>
-      <w:r>
-        <w:t>hover</w:t>
-      </w:r>
-      <w:proofErr w:type="spellEnd"/>
-      <w:r>
-        <w:t xml:space="preserve"> que los links de la cabecera sobre el color del link. Además del cambio de color del texto del link, se mostrará para cada link una barra lateral a la izquierda de 5px de grosor y color blanco.</w:t>
+        <w:t>Los 3 links tienen el mismo efecto hover que los links de la cabecera sobre el color del link. Además del cambio de color del texto del link, se mostrará para cada link una barra lateral a la izquierda de 5px de grosor y color blanco.</w:t>
       </w:r>
     </w:p>
     <w:p>
@@ -1504,11 +1313,6 @@
       <w:r>
         <w:t>Los dos siguientes, con el icono de GitHub, llevarán a las cuentas de Git de los autores de la práctica.</w:t>
       </w:r>
-    </w:p>
-    <w:p>
-      <w:pPr>
-        <w:pStyle w:val="Parrafo"/>
-      </w:pPr>
     </w:p>
     <w:p>
       <w:pPr>
@@ -1546,60 +1350,38 @@
           <w:i/>
           <w:iCs/>
         </w:rPr>
-        <w:t xml:space="preserve">scroll </w:t>
-      </w:r>
-      <w:proofErr w:type="spellStart"/>
-      <w:r>
-        <w:rPr>
-          <w:b/>
-          <w:bCs/>
+        <w:t>scroll to top</w:t>
+      </w:r>
+      <w:r>
+        <w:t>, habitual en algunas páginas, que sirve para llevar al usuario al comienzo de la página</w:t>
+      </w:r>
+      <w:r>
+        <w:t xml:space="preserve"> con un efecto suave</w:t>
+      </w:r>
+      <w:r>
+        <w:t>.</w:t>
+      </w:r>
+      <w:r>
+        <w:t xml:space="preserve"> Solo será visible para la versión escritorio.</w:t>
+      </w:r>
+    </w:p>
+    <w:p>
+      <w:pPr>
+        <w:pStyle w:val="Lista2"/>
+      </w:pPr>
+      <w:r>
+        <w:t>A lo largo del sitio web, existe</w:t>
+      </w:r>
+      <w:r>
+        <w:t xml:space="preserve">n varios elementos con fondo blanco y bordes redondeados. En todos esos elementos hay un pequeño efecto </w:t>
+      </w:r>
+      <w:r>
+        <w:rPr>
           <w:i/>
           <w:iCs/>
         </w:rPr>
-        <w:t>to</w:t>
-      </w:r>
-      <w:proofErr w:type="spellEnd"/>
-      <w:r>
-        <w:rPr>
-          <w:b/>
-          <w:bCs/>
-          <w:i/>
-          <w:iCs/>
-        </w:rPr>
-        <w:t xml:space="preserve"> top</w:t>
-      </w:r>
-      <w:r>
-        <w:t>, habitual en algunas páginas, que sirve para llevar al usuario al comienzo de la página</w:t>
-      </w:r>
-      <w:r>
-        <w:t xml:space="preserve"> con un efecto suave</w:t>
-      </w:r>
-      <w:r>
-        <w:t>.</w:t>
-      </w:r>
-      <w:r>
-        <w:t xml:space="preserve"> Solo será visible para la versión escritorio.</w:t>
-      </w:r>
-    </w:p>
-    <w:p>
-      <w:pPr>
-        <w:pStyle w:val="Lista2"/>
-      </w:pPr>
-      <w:r>
-        <w:t>A lo largo del sitio web, existe</w:t>
-      </w:r>
-      <w:r>
-        <w:t xml:space="preserve">n varios elementos con fondo blanco y bordes redondeados. En todos esos elementos hay un pequeño efecto </w:t>
-      </w:r>
-      <w:proofErr w:type="spellStart"/>
-      <w:r>
-        <w:rPr>
-          <w:i/>
-          <w:iCs/>
-        </w:rPr>
         <w:t>hover</w:t>
       </w:r>
-      <w:proofErr w:type="spellEnd"/>
       <w:r>
         <w:t xml:space="preserve"> que consiste en mover ligeramente hacia arriba el elemento</w:t>
       </w:r>
@@ -1706,76 +1488,34 @@
         <w:rPr>
           <w:rFonts w:cstheme="minorHAnsi"/>
         </w:rPr>
-        <w:t xml:space="preserve"> como respuesta a la tarea de </w:t>
-      </w:r>
-      <w:proofErr w:type="spellStart"/>
+        <w:t xml:space="preserve"> como respuesta a la tarea de Classroom creada a tal efecto</w:t>
+      </w:r>
       <w:r>
         <w:rPr>
           <w:rFonts w:cstheme="minorHAnsi"/>
         </w:rPr>
-        <w:t>Classroom</w:t>
-      </w:r>
-      <w:proofErr w:type="spellEnd"/>
-      <w:r>
+        <w:t>.</w:t>
+      </w:r>
+    </w:p>
+    <w:p>
+      <w:pPr>
+        <w:pStyle w:val="Parrafo"/>
         <w:rPr>
           <w:rFonts w:cstheme="minorHAnsi"/>
         </w:rPr>
-        <w:t xml:space="preserve"> creada a tal efecto</w:t>
-      </w:r>
+      </w:pPr>
+      <w:bookmarkStart w:id="2" w:name="_Hlk118281168"/>
       <w:r>
         <w:rPr>
           <w:rFonts w:cstheme="minorHAnsi"/>
         </w:rPr>
-        <w:t>.</w:t>
-      </w:r>
-    </w:p>
-    <w:p>
-      <w:pPr>
-        <w:pStyle w:val="Parrafo"/>
+        <w:t xml:space="preserve">Utiliza una correcta estructura de directorios y </w:t>
+      </w:r>
+      <w:r>
         <w:rPr>
           <w:rFonts w:cstheme="minorHAnsi"/>
         </w:rPr>
-      </w:pPr>
-      <w:bookmarkStart w:id="2" w:name="_Hlk118281168"/>
-      <w:r>
-        <w:rPr>
-          <w:rFonts w:cstheme="minorHAnsi"/>
-        </w:rPr>
-        <w:t xml:space="preserve">Utiliza una correcta estructura de directorios y </w:t>
-      </w:r>
-      <w:r>
-        <w:rPr>
-          <w:rFonts w:cstheme="minorHAnsi"/>
-        </w:rPr>
-        <w:t xml:space="preserve">rutas relativas para archivos </w:t>
-      </w:r>
-      <w:proofErr w:type="spellStart"/>
-      <w:r>
-        <w:rPr>
-          <w:rFonts w:cstheme="minorHAnsi"/>
-        </w:rPr>
-        <w:t>css</w:t>
-      </w:r>
-      <w:proofErr w:type="spellEnd"/>
-      <w:r>
-        <w:rPr>
-          <w:rFonts w:cstheme="minorHAnsi"/>
-        </w:rPr>
-        <w:t xml:space="preserve">, </w:t>
-      </w:r>
-      <w:proofErr w:type="spellStart"/>
-      <w:r>
-        <w:rPr>
-          <w:rFonts w:cstheme="minorHAnsi"/>
-        </w:rPr>
-        <w:t>js</w:t>
-      </w:r>
-      <w:proofErr w:type="spellEnd"/>
-      <w:r>
-        <w:rPr>
-          <w:rFonts w:cstheme="minorHAnsi"/>
-        </w:rPr>
-        <w:t xml:space="preserve"> o imágenes. </w:t>
+        <w:t xml:space="preserve">rutas relativas para archivos css, js o imágenes. </w:t>
       </w:r>
       <w:r>
         <w:rPr>
@@ -1862,16 +1602,8 @@
         <w:rPr>
           <w:rFonts w:cstheme="minorHAnsi"/>
         </w:rPr>
-        <w:t xml:space="preserve"> en la tarea de </w:t>
-      </w:r>
-      <w:proofErr w:type="spellStart"/>
-      <w:r>
-        <w:rPr>
-          <w:rFonts w:cstheme="minorHAnsi"/>
-        </w:rPr>
-        <w:t>Classroom</w:t>
-      </w:r>
-      <w:proofErr w:type="spellEnd"/>
+        <w:t xml:space="preserve"> en la tarea de Classroom</w:t>
+      </w:r>
       <w:r>
         <w:rPr>
           <w:rFonts w:cstheme="minorHAnsi"/>
@@ -2113,7 +1845,6 @@
       <w:r>
         <w:t xml:space="preserve"> a aquella parte o zona de una página web con entidad propia o que representa una sección concreta (</w:t>
       </w:r>
-      <w:proofErr w:type="spellStart"/>
       <w:r>
         <w:rPr>
           <w:i/>
@@ -2121,7 +1852,6 @@
         </w:rPr>
         <w:t>header</w:t>
       </w:r>
-      <w:proofErr w:type="spellEnd"/>
       <w:r>
         <w:t xml:space="preserve">, </w:t>
       </w:r>
@@ -2135,7 +1865,6 @@
       <w:r>
         <w:t xml:space="preserve">, </w:t>
       </w:r>
-      <w:proofErr w:type="spellStart"/>
       <w:r>
         <w:rPr>
           <w:i/>
@@ -2143,11 +1872,9 @@
         </w:rPr>
         <w:t>footer</w:t>
       </w:r>
-      <w:proofErr w:type="spellEnd"/>
       <w:r>
         <w:t xml:space="preserve">, </w:t>
       </w:r>
-      <w:proofErr w:type="spellStart"/>
       <w:r>
         <w:rPr>
           <w:i/>
@@ -2155,7 +1882,6 @@
         </w:rPr>
         <w:t>section</w:t>
       </w:r>
-      <w:proofErr w:type="spellEnd"/>
       <w:r>
         <w:t xml:space="preserve">, </w:t>
       </w:r>
@@ -2165,7 +1891,6 @@
       <w:r>
         <w:t xml:space="preserve"> representativa del </w:t>
       </w:r>
-      <w:proofErr w:type="spellStart"/>
       <w:r>
         <w:rPr>
           <w:i/>
@@ -2173,7 +1898,6 @@
         </w:rPr>
         <w:t>main</w:t>
       </w:r>
-      <w:proofErr w:type="spellEnd"/>
       <w:r>
         <w:t>, etc.).</w:t>
       </w:r>

</xml_diff>